<commit_message>
modificacion del checkList de la Inspeccion
</commit_message>
<xml_diff>
--- a/Documentación/CheckList's/CheckListDiseno.docx
+++ b/Documentación/CheckList's/CheckListDiseno.docx
@@ -1,6 +1,6 @@
 
 <file path=word/document.xml><?xml version="1.0" encoding="utf-8"?>
-<w:document xmlns:wpc="http://schemas.microsoft.com/office/word/2010/wordprocessingCanvas" xmlns:cx="http://schemas.microsoft.com/office/drawing/2014/chartex" xmlns:cx1="http://schemas.microsoft.com/office/drawing/2015/9/8/chartex" xmlns:cx2="http://schemas.microsoft.com/office/drawing/2015/10/21/chartex" xmlns:cx3="http://schemas.microsoft.com/office/drawing/2016/5/9/chartex" xmlns:cx4="http://schemas.microsoft.com/office/drawing/2016/5/10/chartex" xmlns:cx5="http://schemas.microsoft.com/office/drawing/2016/5/11/chartex" xmlns:cx6="http://schemas.microsoft.com/office/drawing/2016/5/12/chartex" xmlns:cx7="http://schemas.microsoft.com/office/drawing/2016/5/13/chartex" xmlns:cx8="http://schemas.microsoft.com/office/drawing/2016/5/14/chartex" xmlns:mc="http://schemas.openxmlformats.org/markup-compatibility/2006" xmlns:aink="http://schemas.microsoft.com/office/drawing/2016/ink" xmlns:am3d="http://schemas.microsoft.com/office/drawing/2017/model3d" xmlns:o="urn:schemas-microsoft-com:office:office" xmlns:r="http://schemas.openxmlformats.org/officeDocument/2006/relationships" xmlns:m="http://schemas.openxmlformats.org/officeDocument/2006/math" xmlns:v="urn:schemas-microsoft-com:vml" xmlns:wp14="http://schemas.microsoft.com/office/word/2010/wordprocessingDrawing" xmlns:wp="http://schemas.openxmlformats.org/drawingml/2006/wordprocessingDrawing" xmlns:w10="urn:schemas-microsoft-com:office:word" xmlns:w="http://schemas.openxmlformats.org/wordprocessingml/2006/main" xmlns:w14="http://schemas.microsoft.com/office/word/2010/wordml" xmlns:w15="http://schemas.microsoft.com/office/word/2012/wordml" xmlns:w16cid="http://schemas.microsoft.com/office/word/2016/wordml/cid" xmlns:w16se="http://schemas.microsoft.com/office/word/2015/wordml/symex" xmlns:wpg="http://schemas.microsoft.com/office/word/2010/wordprocessingGroup" xmlns:wpi="http://schemas.microsoft.com/office/word/2010/wordprocessingInk" xmlns:wne="http://schemas.microsoft.com/office/word/2006/wordml" xmlns:wps="http://schemas.microsoft.com/office/word/2010/wordprocessingShape" mc:Ignorable="w14 w15 w16se w16cid wp14">
+<w:document xmlns:wpc="http://schemas.microsoft.com/office/word/2010/wordprocessingCanvas" xmlns:mc="http://schemas.openxmlformats.org/markup-compatibility/2006" xmlns:o="urn:schemas-microsoft-com:office:office" xmlns:r="http://schemas.openxmlformats.org/officeDocument/2006/relationships" xmlns:m="http://schemas.openxmlformats.org/officeDocument/2006/math" xmlns:v="urn:schemas-microsoft-com:vml" xmlns:wp14="http://schemas.microsoft.com/office/word/2010/wordprocessingDrawing" xmlns:wp="http://schemas.openxmlformats.org/drawingml/2006/wordprocessingDrawing" xmlns:w10="urn:schemas-microsoft-com:office:word" xmlns:w="http://schemas.openxmlformats.org/wordprocessingml/2006/main" xmlns:w14="http://schemas.microsoft.com/office/word/2010/wordml" xmlns:w15="http://schemas.microsoft.com/office/word/2012/wordml" xmlns:wpg="http://schemas.microsoft.com/office/word/2010/wordprocessingGroup" xmlns:wpi="http://schemas.microsoft.com/office/word/2010/wordprocessingInk" xmlns:wne="http://schemas.microsoft.com/office/word/2006/wordml" xmlns:wps="http://schemas.microsoft.com/office/word/2010/wordprocessingShape" mc:Ignorable="w14 w15 wp14">
   <w:body>
     <w:tbl>
       <w:tblPr>
@@ -147,17 +147,7 @@
                 <w:sz w:val="24"/>
                 <w:szCs w:val="24"/>
               </w:rPr>
-              <w:t>CheckList</w:t>
-            </w:r>
-            <w:bookmarkStart w:id="0" w:name="_GoBack"/>
-            <w:bookmarkEnd w:id="0"/>
-            <w:r>
-              <w:rPr>
-                <w:rFonts w:ascii="Arial" w:hAnsi="Arial" w:cs="Arial"/>
-                <w:sz w:val="24"/>
-                <w:szCs w:val="24"/>
-              </w:rPr>
-              <w:t xml:space="preserve"> Diseñó</w:t>
+              <w:t>CheckList Diseñó</w:t>
             </w:r>
           </w:p>
         </w:tc>
@@ -372,6 +362,7 @@
       <w:tr>
         <w:trPr>
           <w:cnfStyle w:val="100000000000" w:firstRow="1" w:lastRow="0" w:firstColumn="0" w:lastColumn="0" w:oddVBand="0" w:evenVBand="0" w:oddHBand="0" w:evenHBand="0" w:firstRowFirstColumn="0" w:firstRowLastColumn="0" w:lastRowFirstColumn="0" w:lastRowLastColumn="0"/>
+          <w:trHeight w:val="206"/>
         </w:trPr>
         <w:tc>
           <w:tcPr>
@@ -495,39 +486,7 @@
                 <w:sz w:val="24"/>
                 <w:szCs w:val="24"/>
               </w:rPr>
-              <w:t>Las</w:t>
-            </w:r>
-            <w:r>
-              <w:rPr>
-                <w:rFonts w:ascii="Arial" w:hAnsi="Arial" w:cs="Arial"/>
-                <w:sz w:val="24"/>
-                <w:szCs w:val="24"/>
-              </w:rPr>
-              <w:t xml:space="preserve"> interfaces</w:t>
-            </w:r>
-            <w:r>
-              <w:rPr>
-                <w:rFonts w:ascii="Arial" w:hAnsi="Arial" w:cs="Arial"/>
-                <w:sz w:val="24"/>
-                <w:szCs w:val="24"/>
-              </w:rPr>
-              <w:t xml:space="preserve"> del sistema cuentan con</w:t>
-            </w:r>
-            <w:r>
-              <w:rPr>
-                <w:rFonts w:ascii="Arial" w:hAnsi="Arial" w:cs="Arial"/>
-                <w:sz w:val="24"/>
-                <w:szCs w:val="24"/>
-              </w:rPr>
-              <w:t xml:space="preserve"> el </w:t>
-            </w:r>
-            <w:r>
-              <w:rPr>
-                <w:rFonts w:ascii="Arial" w:hAnsi="Arial" w:cs="Arial"/>
-                <w:sz w:val="24"/>
-                <w:szCs w:val="24"/>
-              </w:rPr>
-              <w:t>tamaño adecuado.</w:t>
+              <w:t>Las aplicaciones que conforman el sistema SIGERA, cuentan con las interfaces necesarias para realizar el funcionamiento correcto.</w:t>
             </w:r>
           </w:p>
         </w:tc>
@@ -634,7 +593,7 @@
                 <w:sz w:val="24"/>
                 <w:szCs w:val="24"/>
               </w:rPr>
-              <w:t>2</w:t>
+              <w:t>3</w:t>
             </w:r>
           </w:p>
         </w:tc>
@@ -658,55 +617,57 @@
                 <w:sz w:val="24"/>
                 <w:szCs w:val="24"/>
               </w:rPr>
-              <w:t>La</w:t>
-            </w:r>
-            <w:r>
-              <w:rPr>
-                <w:rFonts w:ascii="Arial" w:hAnsi="Arial" w:cs="Arial"/>
-                <w:sz w:val="24"/>
-                <w:szCs w:val="24"/>
-              </w:rPr>
-              <w:t>s interfaces del sistema</w:t>
-            </w:r>
-            <w:r>
-              <w:rPr>
-                <w:rFonts w:ascii="Arial" w:hAnsi="Arial" w:cs="Arial"/>
-                <w:sz w:val="24"/>
-                <w:szCs w:val="24"/>
-              </w:rPr>
-              <w:t xml:space="preserve"> </w:t>
-            </w:r>
-            <w:r>
-              <w:rPr>
-                <w:rFonts w:ascii="Arial" w:hAnsi="Arial" w:cs="Arial"/>
-                <w:sz w:val="24"/>
-                <w:szCs w:val="24"/>
-              </w:rPr>
-              <w:t>cuentan</w:t>
-            </w:r>
-            <w:r>
-              <w:rPr>
-                <w:rFonts w:ascii="Arial" w:hAnsi="Arial" w:cs="Arial"/>
-                <w:sz w:val="24"/>
-                <w:szCs w:val="24"/>
-              </w:rPr>
-              <w:t xml:space="preserve"> con colores adecuados para lo que es </w:t>
-            </w:r>
-            <w:r>
-              <w:rPr>
-                <w:rFonts w:ascii="Arial" w:hAnsi="Arial" w:cs="Arial"/>
-                <w:sz w:val="24"/>
-                <w:szCs w:val="24"/>
-              </w:rPr>
-              <w:t>el propósito</w:t>
-            </w:r>
-            <w:r>
-              <w:rPr>
-                <w:rFonts w:ascii="Arial" w:hAnsi="Arial" w:cs="Arial"/>
-                <w:sz w:val="24"/>
-                <w:szCs w:val="24"/>
-              </w:rPr>
-              <w:t xml:space="preserve"> del sistema</w:t>
+              <w:t xml:space="preserve">Pueden ser </w:t>
+            </w:r>
+            <w:r>
+              <w:rPr>
+                <w:rFonts w:ascii="Arial" w:hAnsi="Arial" w:cs="Arial"/>
+                <w:sz w:val="24"/>
+                <w:szCs w:val="24"/>
+              </w:rPr>
+              <w:t>identificados</w:t>
+            </w:r>
+            <w:r>
+              <w:rPr>
+                <w:rFonts w:ascii="Arial" w:hAnsi="Arial" w:cs="Arial"/>
+                <w:sz w:val="24"/>
+                <w:szCs w:val="24"/>
+              </w:rPr>
+              <w:t xml:space="preserve"> con fa</w:t>
+            </w:r>
+            <w:r>
+              <w:rPr>
+                <w:rFonts w:ascii="Arial" w:hAnsi="Arial" w:cs="Arial"/>
+                <w:sz w:val="24"/>
+                <w:szCs w:val="24"/>
+              </w:rPr>
+              <w:t>cilidad la función de cada uno de los componentes.</w:t>
+            </w:r>
+          </w:p>
+          <w:p>
+            <w:pPr>
+              <w:cnfStyle w:val="000000100000" w:firstRow="0" w:lastRow="0" w:firstColumn="0" w:lastColumn="0" w:oddVBand="0" w:evenVBand="0" w:oddHBand="1" w:evenHBand="0" w:firstRowFirstColumn="0" w:firstRowLastColumn="0" w:lastRowFirstColumn="0" w:lastRowLastColumn="0"/>
+              <w:rPr>
+                <w:rFonts w:ascii="Arial" w:hAnsi="Arial" w:cs="Arial"/>
+                <w:sz w:val="24"/>
+                <w:szCs w:val="24"/>
+              </w:rPr>
+            </w:pPr>
+            <w:r>
+              <w:rPr>
+                <w:rFonts w:ascii="Arial" w:hAnsi="Arial" w:cs="Arial"/>
+                <w:sz w:val="24"/>
+                <w:szCs w:val="24"/>
+              </w:rPr>
+              <w:t>Ejemplo: los botones</w:t>
+            </w:r>
+            <w:r>
+              <w:rPr>
+                <w:rFonts w:ascii="Arial" w:hAnsi="Arial" w:cs="Arial"/>
+                <w:sz w:val="24"/>
+                <w:szCs w:val="24"/>
+              </w:rPr>
+              <w:t xml:space="preserve"> por medio de una imagen en ellos</w:t>
             </w:r>
             <w:r>
               <w:rPr>
@@ -754,7 +715,7 @@
                 <w:sz w:val="24"/>
                 <w:szCs w:val="24"/>
               </w:rPr>
-              <w:t>3</w:t>
+              <w:t>4</w:t>
             </w:r>
           </w:p>
         </w:tc>
@@ -778,71 +739,63 @@
                 <w:sz w:val="24"/>
                 <w:szCs w:val="24"/>
               </w:rPr>
-              <w:t>L</w:t>
-            </w:r>
-            <w:r>
-              <w:rPr>
-                <w:rFonts w:ascii="Arial" w:hAnsi="Arial" w:cs="Arial"/>
-                <w:sz w:val="24"/>
-                <w:szCs w:val="24"/>
-              </w:rPr>
-              <w:t>as</w:t>
-            </w:r>
-            <w:r>
-              <w:rPr>
-                <w:rFonts w:ascii="Arial" w:hAnsi="Arial" w:cs="Arial"/>
-                <w:sz w:val="24"/>
-                <w:szCs w:val="24"/>
-              </w:rPr>
-              <w:t xml:space="preserve"> </w:t>
-            </w:r>
-            <w:r>
-              <w:rPr>
-                <w:rFonts w:ascii="Arial" w:hAnsi="Arial" w:cs="Arial"/>
-                <w:sz w:val="24"/>
-                <w:szCs w:val="24"/>
-              </w:rPr>
-              <w:t>interfaces</w:t>
-            </w:r>
-            <w:r>
-              <w:rPr>
-                <w:rFonts w:ascii="Arial" w:hAnsi="Arial" w:cs="Arial"/>
-                <w:sz w:val="24"/>
-                <w:szCs w:val="24"/>
-              </w:rPr>
-              <w:t xml:space="preserve"> </w:t>
-            </w:r>
-            <w:r>
-              <w:rPr>
-                <w:rFonts w:ascii="Arial" w:hAnsi="Arial" w:cs="Arial"/>
-                <w:sz w:val="24"/>
-                <w:szCs w:val="24"/>
-              </w:rPr>
-              <w:t>del sistema cuentan</w:t>
-            </w:r>
-            <w:r>
-              <w:rPr>
-                <w:rFonts w:ascii="Arial" w:hAnsi="Arial" w:cs="Arial"/>
-                <w:sz w:val="24"/>
-                <w:szCs w:val="24"/>
-              </w:rPr>
-              <w:t xml:space="preserve"> con un logotipo e imagen referente </w:t>
-            </w:r>
-            <w:r>
-              <w:rPr>
-                <w:rFonts w:ascii="Arial" w:hAnsi="Arial" w:cs="Arial"/>
-                <w:sz w:val="24"/>
-                <w:szCs w:val="24"/>
-              </w:rPr>
-              <w:t>al</w:t>
-            </w:r>
-            <w:r>
-              <w:rPr>
-                <w:rFonts w:ascii="Arial" w:hAnsi="Arial" w:cs="Arial"/>
-                <w:sz w:val="24"/>
-                <w:szCs w:val="24"/>
-              </w:rPr>
-              <w:t xml:space="preserve"> sistema.</w:t>
+              <w:t>El diseño general</w:t>
+            </w:r>
+            <w:r>
+              <w:rPr>
+                <w:rFonts w:ascii="Arial" w:hAnsi="Arial" w:cs="Arial"/>
+                <w:sz w:val="24"/>
+                <w:szCs w:val="24"/>
+              </w:rPr>
+              <w:t>,</w:t>
+            </w:r>
+            <w:r>
+              <w:rPr>
+                <w:rFonts w:ascii="Arial" w:hAnsi="Arial" w:cs="Arial"/>
+                <w:sz w:val="24"/>
+                <w:szCs w:val="24"/>
+              </w:rPr>
+              <w:t xml:space="preserve"> en los diagramas de clases, </w:t>
+            </w:r>
+            <w:r>
+              <w:rPr>
+                <w:rFonts w:ascii="Arial" w:hAnsi="Arial" w:cs="Arial"/>
+                <w:sz w:val="24"/>
+                <w:szCs w:val="24"/>
+              </w:rPr>
+              <w:t xml:space="preserve">se </w:t>
+            </w:r>
+            <w:r>
+              <w:rPr>
+                <w:rFonts w:ascii="Arial" w:hAnsi="Arial" w:cs="Arial"/>
+                <w:sz w:val="24"/>
+                <w:szCs w:val="24"/>
+              </w:rPr>
+              <w:t>cuenta con todas las clases necesarias para ambos sistemas</w:t>
+            </w:r>
+            <w:r>
+              <w:rPr>
+                <w:rFonts w:ascii="Arial" w:hAnsi="Arial" w:cs="Arial"/>
+                <w:sz w:val="24"/>
+                <w:szCs w:val="24"/>
+              </w:rPr>
+              <w:t xml:space="preserve"> para realizar el funcionamiento</w:t>
+            </w:r>
+            <w:r>
+              <w:rPr>
+                <w:rFonts w:ascii="Arial" w:hAnsi="Arial" w:cs="Arial"/>
+                <w:sz w:val="24"/>
+                <w:szCs w:val="24"/>
+              </w:rPr>
+              <w:t xml:space="preserve"> adecuado</w:t>
+            </w:r>
+            <w:r>
+              <w:rPr>
+                <w:rFonts w:ascii="Arial" w:hAnsi="Arial" w:cs="Arial"/>
+                <w:sz w:val="24"/>
+                <w:szCs w:val="24"/>
+              </w:rPr>
+              <w:t>.</w:t>
             </w:r>
           </w:p>
         </w:tc>
@@ -885,7 +838,7 @@
                 <w:sz w:val="24"/>
                 <w:szCs w:val="24"/>
               </w:rPr>
-              <w:t>4</w:t>
+              <w:t>5</w:t>
             </w:r>
           </w:p>
         </w:tc>
@@ -909,47 +862,31 @@
                 <w:sz w:val="24"/>
                 <w:szCs w:val="24"/>
               </w:rPr>
-              <w:t>Los componentes</w:t>
-            </w:r>
-            <w:r>
-              <w:rPr>
-                <w:rFonts w:ascii="Arial" w:hAnsi="Arial" w:cs="Arial"/>
-                <w:sz w:val="24"/>
-                <w:szCs w:val="24"/>
-              </w:rPr>
-              <w:t xml:space="preserve"> que conforman a</w:t>
-            </w:r>
-            <w:r>
-              <w:rPr>
-                <w:rFonts w:ascii="Arial" w:hAnsi="Arial" w:cs="Arial"/>
-                <w:sz w:val="24"/>
-                <w:szCs w:val="24"/>
-              </w:rPr>
-              <w:t xml:space="preserve"> las interfaces</w:t>
-            </w:r>
-            <w:r>
-              <w:rPr>
-                <w:rFonts w:ascii="Arial" w:hAnsi="Arial" w:cs="Arial"/>
-                <w:sz w:val="24"/>
-                <w:szCs w:val="24"/>
-              </w:rPr>
-              <w:t xml:space="preserve"> del sistema</w:t>
-            </w:r>
-            <w:r>
-              <w:rPr>
-                <w:rFonts w:ascii="Arial" w:hAnsi="Arial" w:cs="Arial"/>
-                <w:sz w:val="24"/>
-                <w:szCs w:val="24"/>
-              </w:rPr>
-              <w:t xml:space="preserve">, </w:t>
-            </w:r>
-            <w:r>
-              <w:rPr>
-                <w:rFonts w:ascii="Arial" w:hAnsi="Arial" w:cs="Arial"/>
-                <w:sz w:val="24"/>
-                <w:szCs w:val="24"/>
-              </w:rPr>
-              <w:t>cuentan con un tamaño adecuado.</w:t>
+              <w:t>L</w:t>
+            </w:r>
+            <w:r>
+              <w:rPr>
+                <w:rFonts w:ascii="Arial" w:hAnsi="Arial" w:cs="Arial"/>
+                <w:sz w:val="24"/>
+                <w:szCs w:val="24"/>
+              </w:rPr>
+              <w:t>as clases</w:t>
+            </w:r>
+            <w:r>
+              <w:rPr>
+                <w:rFonts w:ascii="Arial" w:hAnsi="Arial" w:cs="Arial"/>
+                <w:sz w:val="24"/>
+                <w:szCs w:val="24"/>
+              </w:rPr>
+              <w:t xml:space="preserve"> de los diagramas de clases, </w:t>
+            </w:r>
+            <w:r>
+              <w:rPr>
+                <w:rFonts w:ascii="Arial" w:hAnsi="Arial" w:cs="Arial"/>
+                <w:sz w:val="24"/>
+                <w:szCs w:val="24"/>
+              </w:rPr>
+              <w:t xml:space="preserve"> cuentan con los atributos y métodos necesarios para realizar su función correctamente.</w:t>
             </w:r>
           </w:p>
         </w:tc>
@@ -989,7 +926,7 @@
                 <w:sz w:val="24"/>
                 <w:szCs w:val="24"/>
               </w:rPr>
-              <w:t>5</w:t>
+              <w:t>6</w:t>
             </w:r>
           </w:p>
         </w:tc>
@@ -1013,47 +950,23 @@
                 <w:sz w:val="24"/>
                 <w:szCs w:val="24"/>
               </w:rPr>
-              <w:t>De acuerdo</w:t>
-            </w:r>
-            <w:r>
-              <w:rPr>
-                <w:rFonts w:ascii="Arial" w:hAnsi="Arial" w:cs="Arial"/>
-                <w:sz w:val="24"/>
-                <w:szCs w:val="24"/>
-              </w:rPr>
-              <w:t xml:space="preserve"> a la </w:t>
-            </w:r>
-            <w:r>
-              <w:rPr>
-                <w:rFonts w:ascii="Arial" w:hAnsi="Arial" w:cs="Arial"/>
-                <w:sz w:val="24"/>
-                <w:szCs w:val="24"/>
-              </w:rPr>
-              <w:t xml:space="preserve">posición </w:t>
-            </w:r>
-            <w:r>
-              <w:rPr>
-                <w:rFonts w:ascii="Arial" w:hAnsi="Arial" w:cs="Arial"/>
-                <w:sz w:val="24"/>
-                <w:szCs w:val="24"/>
-              </w:rPr>
-              <w:t xml:space="preserve">y acomodo </w:t>
-            </w:r>
-            <w:r>
-              <w:rPr>
-                <w:rFonts w:ascii="Arial" w:hAnsi="Arial" w:cs="Arial"/>
-                <w:sz w:val="24"/>
-                <w:szCs w:val="24"/>
-              </w:rPr>
-              <w:t xml:space="preserve">de los componentes </w:t>
-            </w:r>
-            <w:r>
-              <w:rPr>
-                <w:rFonts w:ascii="Arial" w:hAnsi="Arial" w:cs="Arial"/>
-                <w:sz w:val="24"/>
-                <w:szCs w:val="24"/>
-              </w:rPr>
-              <w:t>pueden ser identificados con facilidad.</w:t>
+              <w:t>El diseño general</w:t>
+            </w:r>
+            <w:r>
+              <w:rPr>
+                <w:rFonts w:ascii="Arial" w:hAnsi="Arial" w:cs="Arial"/>
+                <w:sz w:val="24"/>
+                <w:szCs w:val="24"/>
+              </w:rPr>
+              <w:t>, en los diagramas de secuencia, se cuenta con todos los componentes y acciones que debe de seguir dichas aplicaciones del sistema</w:t>
+            </w:r>
+            <w:r>
+              <w:rPr>
+                <w:rFonts w:ascii="Arial" w:hAnsi="Arial" w:cs="Arial"/>
+                <w:sz w:val="24"/>
+                <w:szCs w:val="24"/>
+              </w:rPr>
+              <w:t>.</w:t>
             </w:r>
           </w:p>
         </w:tc>
@@ -1096,7 +1009,7 @@
                 <w:sz w:val="24"/>
                 <w:szCs w:val="24"/>
               </w:rPr>
-              <w:t>6</w:t>
+              <w:t>7</w:t>
             </w:r>
           </w:p>
         </w:tc>
@@ -1120,39 +1033,47 @@
                 <w:sz w:val="24"/>
                 <w:szCs w:val="24"/>
               </w:rPr>
-              <w:t>Los títulos y subtítulos</w:t>
-            </w:r>
-            <w:r>
-              <w:rPr>
-                <w:rFonts w:ascii="Arial" w:hAnsi="Arial" w:cs="Arial"/>
-                <w:sz w:val="24"/>
-                <w:szCs w:val="24"/>
-              </w:rPr>
-              <w:t xml:space="preserve"> (leyendas)</w:t>
-            </w:r>
-            <w:r>
-              <w:rPr>
-                <w:rFonts w:ascii="Arial" w:hAnsi="Arial" w:cs="Arial"/>
-                <w:sz w:val="24"/>
-                <w:szCs w:val="24"/>
-              </w:rPr>
-              <w:t xml:space="preserve"> de las interfaces</w:t>
-            </w:r>
-            <w:r>
-              <w:rPr>
-                <w:rFonts w:ascii="Arial" w:hAnsi="Arial" w:cs="Arial"/>
-                <w:sz w:val="24"/>
-                <w:szCs w:val="24"/>
-              </w:rPr>
-              <w:t xml:space="preserve"> cuentan con un estilo de letra</w:t>
-            </w:r>
-            <w:r>
-              <w:rPr>
-                <w:rFonts w:ascii="Arial" w:hAnsi="Arial" w:cs="Arial"/>
-                <w:sz w:val="24"/>
-                <w:szCs w:val="24"/>
-              </w:rPr>
-              <w:t xml:space="preserve"> y tamaño adecuado</w:t>
+              <w:t xml:space="preserve">Los diagramas de secuencia de ambos </w:t>
+            </w:r>
+            <w:r>
+              <w:rPr>
+                <w:rFonts w:ascii="Arial" w:hAnsi="Arial" w:cs="Arial"/>
+                <w:sz w:val="24"/>
+                <w:szCs w:val="24"/>
+              </w:rPr>
+              <w:t>sistemas, sé</w:t>
+            </w:r>
+            <w:r>
+              <w:rPr>
+                <w:rFonts w:ascii="Arial" w:hAnsi="Arial" w:cs="Arial"/>
+                <w:sz w:val="24"/>
+                <w:szCs w:val="24"/>
+              </w:rPr>
+              <w:t xml:space="preserve"> es correcto el seguimiento </w:t>
+            </w:r>
+            <w:r>
+              <w:rPr>
+                <w:rFonts w:ascii="Arial" w:hAnsi="Arial" w:cs="Arial"/>
+                <w:sz w:val="24"/>
+                <w:szCs w:val="24"/>
+              </w:rPr>
+              <w:t>del</w:t>
+            </w:r>
+            <w:r>
+              <w:rPr>
+                <w:rFonts w:ascii="Arial" w:hAnsi="Arial" w:cs="Arial"/>
+                <w:sz w:val="24"/>
+                <w:szCs w:val="24"/>
+              </w:rPr>
+              <w:t xml:space="preserve"> proceso de interacción</w:t>
+            </w:r>
+            <w:r>
+              <w:rPr>
+                <w:rFonts w:ascii="Arial" w:hAnsi="Arial" w:cs="Arial"/>
+                <w:sz w:val="24"/>
+                <w:szCs w:val="24"/>
+              </w:rPr>
+              <w:t xml:space="preserve"> de las clases y acciones que se llevaran a cabo en el sistema</w:t>
             </w:r>
             <w:r>
               <w:rPr>
@@ -1171,493 +1092,6 @@
           <w:p>
             <w:pPr>
               <w:cnfStyle w:val="000000100000" w:firstRow="0" w:lastRow="0" w:firstColumn="0" w:lastColumn="0" w:oddVBand="0" w:evenVBand="0" w:oddHBand="1" w:evenHBand="0" w:firstRowFirstColumn="0" w:firstRowLastColumn="0" w:lastRowFirstColumn="0" w:lastRowLastColumn="0"/>
-              <w:rPr>
-                <w:rFonts w:ascii="Arial" w:hAnsi="Arial" w:cs="Arial"/>
-                <w:sz w:val="24"/>
-                <w:szCs w:val="24"/>
-              </w:rPr>
-            </w:pPr>
-          </w:p>
-        </w:tc>
-      </w:tr>
-      <w:tr>
-        <w:tc>
-          <w:tcPr>
-            <w:cnfStyle w:val="001000000000" w:firstRow="0" w:lastRow="0" w:firstColumn="1" w:lastColumn="0" w:oddVBand="0" w:evenVBand="0" w:oddHBand="0" w:evenHBand="0" w:firstRowFirstColumn="0" w:firstRowLastColumn="0" w:lastRowFirstColumn="0" w:lastRowLastColumn="0"/>
-            <w:tcW w:w="1209" w:type="dxa"/>
-          </w:tcPr>
-          <w:p>
-            <w:pPr>
-              <w:rPr>
-                <w:rFonts w:ascii="Arial" w:hAnsi="Arial" w:cs="Arial"/>
-                <w:sz w:val="24"/>
-                <w:szCs w:val="24"/>
-              </w:rPr>
-            </w:pPr>
-            <w:r>
-              <w:rPr>
-                <w:rFonts w:ascii="Arial" w:hAnsi="Arial" w:cs="Arial"/>
-                <w:sz w:val="24"/>
-                <w:szCs w:val="24"/>
-              </w:rPr>
-              <w:t>7</w:t>
-            </w:r>
-          </w:p>
-        </w:tc>
-        <w:tc>
-          <w:tcPr>
-            <w:tcW w:w="4969" w:type="dxa"/>
-            <w:vAlign w:val="center"/>
-          </w:tcPr>
-          <w:p>
-            <w:pPr>
-              <w:cnfStyle w:val="000000000000" w:firstRow="0" w:lastRow="0" w:firstColumn="0" w:lastColumn="0" w:oddVBand="0" w:evenVBand="0" w:oddHBand="0" w:evenHBand="0" w:firstRowFirstColumn="0" w:firstRowLastColumn="0" w:lastRowFirstColumn="0" w:lastRowLastColumn="0"/>
-              <w:rPr>
-                <w:rFonts w:ascii="Arial" w:hAnsi="Arial" w:cs="Arial"/>
-                <w:sz w:val="24"/>
-                <w:szCs w:val="24"/>
-              </w:rPr>
-            </w:pPr>
-            <w:r>
-              <w:rPr>
-                <w:rFonts w:ascii="Arial" w:hAnsi="Arial" w:cs="Arial"/>
-                <w:sz w:val="24"/>
-                <w:szCs w:val="24"/>
-              </w:rPr>
-              <w:t xml:space="preserve">Pueden ser </w:t>
-            </w:r>
-            <w:r>
-              <w:rPr>
-                <w:rFonts w:ascii="Arial" w:hAnsi="Arial" w:cs="Arial"/>
-                <w:sz w:val="24"/>
-                <w:szCs w:val="24"/>
-              </w:rPr>
-              <w:t>identificados</w:t>
-            </w:r>
-            <w:r>
-              <w:rPr>
-                <w:rFonts w:ascii="Arial" w:hAnsi="Arial" w:cs="Arial"/>
-                <w:sz w:val="24"/>
-                <w:szCs w:val="24"/>
-              </w:rPr>
-              <w:t xml:space="preserve"> con facilidad la función de cada botón por medio de una imagen en ellos</w:t>
-            </w:r>
-            <w:r>
-              <w:rPr>
-                <w:rFonts w:ascii="Arial" w:hAnsi="Arial" w:cs="Arial"/>
-                <w:sz w:val="24"/>
-                <w:szCs w:val="24"/>
-              </w:rPr>
-              <w:t>.</w:t>
-            </w:r>
-          </w:p>
-        </w:tc>
-        <w:tc>
-          <w:tcPr>
-            <w:tcW w:w="2816" w:type="dxa"/>
-          </w:tcPr>
-          <w:p>
-            <w:pPr>
-              <w:cnfStyle w:val="000000000000" w:firstRow="0" w:lastRow="0" w:firstColumn="0" w:lastColumn="0" w:oddVBand="0" w:evenVBand="0" w:oddHBand="0" w:evenHBand="0" w:firstRowFirstColumn="0" w:firstRowLastColumn="0" w:lastRowFirstColumn="0" w:lastRowLastColumn="0"/>
-              <w:rPr>
-                <w:rFonts w:ascii="Arial" w:hAnsi="Arial" w:cs="Arial"/>
-                <w:sz w:val="24"/>
-                <w:szCs w:val="24"/>
-              </w:rPr>
-            </w:pPr>
-          </w:p>
-        </w:tc>
-      </w:tr>
-      <w:tr>
-        <w:trPr>
-          <w:cnfStyle w:val="000000100000" w:firstRow="0" w:lastRow="0" w:firstColumn="0" w:lastColumn="0" w:oddVBand="0" w:evenVBand="0" w:oddHBand="1" w:evenHBand="0" w:firstRowFirstColumn="0" w:firstRowLastColumn="0" w:lastRowFirstColumn="0" w:lastRowLastColumn="0"/>
-        </w:trPr>
-        <w:tc>
-          <w:tcPr>
-            <w:cnfStyle w:val="001000000000" w:firstRow="0" w:lastRow="0" w:firstColumn="1" w:lastColumn="0" w:oddVBand="0" w:evenVBand="0" w:oddHBand="0" w:evenHBand="0" w:firstRowFirstColumn="0" w:firstRowLastColumn="0" w:lastRowFirstColumn="0" w:lastRowLastColumn="0"/>
-            <w:tcW w:w="1209" w:type="dxa"/>
-          </w:tcPr>
-          <w:p>
-            <w:pPr>
-              <w:rPr>
-                <w:rFonts w:ascii="Arial" w:hAnsi="Arial" w:cs="Arial"/>
-                <w:sz w:val="24"/>
-                <w:szCs w:val="24"/>
-              </w:rPr>
-            </w:pPr>
-            <w:r>
-              <w:rPr>
-                <w:rFonts w:ascii="Arial" w:hAnsi="Arial" w:cs="Arial"/>
-                <w:sz w:val="24"/>
-                <w:szCs w:val="24"/>
-              </w:rPr>
-              <w:t>8</w:t>
-            </w:r>
-          </w:p>
-        </w:tc>
-        <w:tc>
-          <w:tcPr>
-            <w:tcW w:w="4969" w:type="dxa"/>
-            <w:vAlign w:val="center"/>
-          </w:tcPr>
-          <w:p>
-            <w:pPr>
-              <w:cnfStyle w:val="000000100000" w:firstRow="0" w:lastRow="0" w:firstColumn="0" w:lastColumn="0" w:oddVBand="0" w:evenVBand="0" w:oddHBand="1" w:evenHBand="0" w:firstRowFirstColumn="0" w:firstRowLastColumn="0" w:lastRowFirstColumn="0" w:lastRowLastColumn="0"/>
-              <w:rPr>
-                <w:rFonts w:ascii="Arial" w:hAnsi="Arial" w:cs="Arial"/>
-                <w:sz w:val="24"/>
-                <w:szCs w:val="24"/>
-              </w:rPr>
-            </w:pPr>
-            <w:r>
-              <w:rPr>
-                <w:rFonts w:ascii="Arial" w:hAnsi="Arial" w:cs="Arial"/>
-                <w:sz w:val="24"/>
-                <w:szCs w:val="24"/>
-              </w:rPr>
-              <w:t xml:space="preserve">El diseño general en los diagramas de clases, </w:t>
-            </w:r>
-            <w:r>
-              <w:rPr>
-                <w:rFonts w:ascii="Arial" w:hAnsi="Arial" w:cs="Arial"/>
-                <w:sz w:val="24"/>
-                <w:szCs w:val="24"/>
-              </w:rPr>
-              <w:t xml:space="preserve">se </w:t>
-            </w:r>
-            <w:r>
-              <w:rPr>
-                <w:rFonts w:ascii="Arial" w:hAnsi="Arial" w:cs="Arial"/>
-                <w:sz w:val="24"/>
-                <w:szCs w:val="24"/>
-              </w:rPr>
-              <w:t>cuenta con todas las clases necesarias para ambos sistemas</w:t>
-            </w:r>
-            <w:r>
-              <w:rPr>
-                <w:rFonts w:ascii="Arial" w:hAnsi="Arial" w:cs="Arial"/>
-                <w:sz w:val="24"/>
-                <w:szCs w:val="24"/>
-              </w:rPr>
-              <w:t xml:space="preserve"> para realizar el funcionamiento</w:t>
-            </w:r>
-            <w:r>
-              <w:rPr>
-                <w:rFonts w:ascii="Arial" w:hAnsi="Arial" w:cs="Arial"/>
-                <w:sz w:val="24"/>
-                <w:szCs w:val="24"/>
-              </w:rPr>
-              <w:t>.</w:t>
-            </w:r>
-          </w:p>
-        </w:tc>
-        <w:tc>
-          <w:tcPr>
-            <w:tcW w:w="2816" w:type="dxa"/>
-          </w:tcPr>
-          <w:p>
-            <w:pPr>
-              <w:cnfStyle w:val="000000100000" w:firstRow="0" w:lastRow="0" w:firstColumn="0" w:lastColumn="0" w:oddVBand="0" w:evenVBand="0" w:oddHBand="1" w:evenHBand="0" w:firstRowFirstColumn="0" w:firstRowLastColumn="0" w:lastRowFirstColumn="0" w:lastRowLastColumn="0"/>
-              <w:rPr>
-                <w:rFonts w:ascii="Arial" w:hAnsi="Arial" w:cs="Arial"/>
-                <w:sz w:val="24"/>
-                <w:szCs w:val="24"/>
-              </w:rPr>
-            </w:pPr>
-          </w:p>
-        </w:tc>
-      </w:tr>
-      <w:tr>
-        <w:tc>
-          <w:tcPr>
-            <w:cnfStyle w:val="001000000000" w:firstRow="0" w:lastRow="0" w:firstColumn="1" w:lastColumn="0" w:oddVBand="0" w:evenVBand="0" w:oddHBand="0" w:evenHBand="0" w:firstRowFirstColumn="0" w:firstRowLastColumn="0" w:lastRowFirstColumn="0" w:lastRowLastColumn="0"/>
-            <w:tcW w:w="1209" w:type="dxa"/>
-          </w:tcPr>
-          <w:p>
-            <w:pPr>
-              <w:rPr>
-                <w:rFonts w:ascii="Arial" w:hAnsi="Arial" w:cs="Arial"/>
-                <w:sz w:val="24"/>
-                <w:szCs w:val="24"/>
-              </w:rPr>
-            </w:pPr>
-            <w:r>
-              <w:rPr>
-                <w:rFonts w:ascii="Arial" w:hAnsi="Arial" w:cs="Arial"/>
-                <w:sz w:val="24"/>
-                <w:szCs w:val="24"/>
-              </w:rPr>
-              <w:t>9</w:t>
-            </w:r>
-          </w:p>
-        </w:tc>
-        <w:tc>
-          <w:tcPr>
-            <w:tcW w:w="4969" w:type="dxa"/>
-            <w:vAlign w:val="center"/>
-          </w:tcPr>
-          <w:p>
-            <w:pPr>
-              <w:cnfStyle w:val="000000000000" w:firstRow="0" w:lastRow="0" w:firstColumn="0" w:lastColumn="0" w:oddVBand="0" w:evenVBand="0" w:oddHBand="0" w:evenHBand="0" w:firstRowFirstColumn="0" w:firstRowLastColumn="0" w:lastRowFirstColumn="0" w:lastRowLastColumn="0"/>
-              <w:rPr>
-                <w:rFonts w:ascii="Arial" w:hAnsi="Arial" w:cs="Arial"/>
-                <w:sz w:val="24"/>
-                <w:szCs w:val="24"/>
-              </w:rPr>
-            </w:pPr>
-            <w:r>
-              <w:rPr>
-                <w:rFonts w:ascii="Arial" w:hAnsi="Arial" w:cs="Arial"/>
-                <w:sz w:val="24"/>
-                <w:szCs w:val="24"/>
-              </w:rPr>
-              <w:t>L</w:t>
-            </w:r>
-            <w:r>
-              <w:rPr>
-                <w:rFonts w:ascii="Arial" w:hAnsi="Arial" w:cs="Arial"/>
-                <w:sz w:val="24"/>
-                <w:szCs w:val="24"/>
-              </w:rPr>
-              <w:t>as clases</w:t>
-            </w:r>
-            <w:r>
-              <w:rPr>
-                <w:rFonts w:ascii="Arial" w:hAnsi="Arial" w:cs="Arial"/>
-                <w:sz w:val="24"/>
-                <w:szCs w:val="24"/>
-              </w:rPr>
-              <w:t xml:space="preserve"> de los diagramas de clases, </w:t>
-            </w:r>
-            <w:r>
-              <w:rPr>
-                <w:rFonts w:ascii="Arial" w:hAnsi="Arial" w:cs="Arial"/>
-                <w:sz w:val="24"/>
-                <w:szCs w:val="24"/>
-              </w:rPr>
-              <w:t xml:space="preserve"> cuentan con los atributos y métodos necesarios para realizar su función correctamente.</w:t>
-            </w:r>
-          </w:p>
-        </w:tc>
-        <w:tc>
-          <w:tcPr>
-            <w:tcW w:w="2816" w:type="dxa"/>
-          </w:tcPr>
-          <w:p>
-            <w:pPr>
-              <w:cnfStyle w:val="000000000000" w:firstRow="0" w:lastRow="0" w:firstColumn="0" w:lastColumn="0" w:oddVBand="0" w:evenVBand="0" w:oddHBand="0" w:evenHBand="0" w:firstRowFirstColumn="0" w:firstRowLastColumn="0" w:lastRowFirstColumn="0" w:lastRowLastColumn="0"/>
-              <w:rPr>
-                <w:rFonts w:ascii="Arial" w:hAnsi="Arial" w:cs="Arial"/>
-                <w:sz w:val="24"/>
-                <w:szCs w:val="24"/>
-              </w:rPr>
-            </w:pPr>
-          </w:p>
-        </w:tc>
-      </w:tr>
-      <w:tr>
-        <w:trPr>
-          <w:cnfStyle w:val="000000100000" w:firstRow="0" w:lastRow="0" w:firstColumn="0" w:lastColumn="0" w:oddVBand="0" w:evenVBand="0" w:oddHBand="1" w:evenHBand="0" w:firstRowFirstColumn="0" w:firstRowLastColumn="0" w:lastRowFirstColumn="0" w:lastRowLastColumn="0"/>
-        </w:trPr>
-        <w:tc>
-          <w:tcPr>
-            <w:cnfStyle w:val="001000000000" w:firstRow="0" w:lastRow="0" w:firstColumn="1" w:lastColumn="0" w:oddVBand="0" w:evenVBand="0" w:oddHBand="0" w:evenHBand="0" w:firstRowFirstColumn="0" w:firstRowLastColumn="0" w:lastRowFirstColumn="0" w:lastRowLastColumn="0"/>
-            <w:tcW w:w="1209" w:type="dxa"/>
-          </w:tcPr>
-          <w:p>
-            <w:pPr>
-              <w:rPr>
-                <w:rFonts w:ascii="Arial" w:hAnsi="Arial" w:cs="Arial"/>
-                <w:sz w:val="24"/>
-                <w:szCs w:val="24"/>
-              </w:rPr>
-            </w:pPr>
-            <w:r>
-              <w:rPr>
-                <w:rFonts w:ascii="Arial" w:hAnsi="Arial" w:cs="Arial"/>
-                <w:sz w:val="24"/>
-                <w:szCs w:val="24"/>
-              </w:rPr>
-              <w:lastRenderedPageBreak/>
-              <w:t>10</w:t>
-            </w:r>
-          </w:p>
-        </w:tc>
-        <w:tc>
-          <w:tcPr>
-            <w:tcW w:w="4969" w:type="dxa"/>
-            <w:vAlign w:val="center"/>
-          </w:tcPr>
-          <w:p>
-            <w:pPr>
-              <w:cnfStyle w:val="000000100000" w:firstRow="0" w:lastRow="0" w:firstColumn="0" w:lastColumn="0" w:oddVBand="0" w:evenVBand="0" w:oddHBand="1" w:evenHBand="0" w:firstRowFirstColumn="0" w:firstRowLastColumn="0" w:lastRowFirstColumn="0" w:lastRowLastColumn="0"/>
-              <w:rPr>
-                <w:rFonts w:ascii="Arial" w:hAnsi="Arial" w:cs="Arial"/>
-                <w:sz w:val="24"/>
-                <w:szCs w:val="24"/>
-              </w:rPr>
-            </w:pPr>
-            <w:r>
-              <w:rPr>
-                <w:rFonts w:ascii="Arial" w:hAnsi="Arial" w:cs="Arial"/>
-                <w:sz w:val="24"/>
-                <w:szCs w:val="24"/>
-              </w:rPr>
-              <w:t xml:space="preserve">El diseño general en los diagramas de secuencia, </w:t>
-            </w:r>
-            <w:r>
-              <w:rPr>
-                <w:rFonts w:ascii="Arial" w:hAnsi="Arial" w:cs="Arial"/>
-                <w:sz w:val="24"/>
-                <w:szCs w:val="24"/>
-              </w:rPr>
-              <w:t xml:space="preserve">se </w:t>
-            </w:r>
-            <w:r>
-              <w:rPr>
-                <w:rFonts w:ascii="Arial" w:hAnsi="Arial" w:cs="Arial"/>
-                <w:sz w:val="24"/>
-                <w:szCs w:val="24"/>
-              </w:rPr>
-              <w:t xml:space="preserve">es fácil </w:t>
-            </w:r>
-            <w:r>
-              <w:rPr>
-                <w:rFonts w:ascii="Arial" w:hAnsi="Arial" w:cs="Arial"/>
-                <w:sz w:val="24"/>
-                <w:szCs w:val="24"/>
-              </w:rPr>
-              <w:t xml:space="preserve">de identificar el proceso de </w:t>
-            </w:r>
-            <w:r>
-              <w:rPr>
-                <w:rFonts w:ascii="Arial" w:hAnsi="Arial" w:cs="Arial"/>
-                <w:sz w:val="24"/>
-                <w:szCs w:val="24"/>
-              </w:rPr>
-              <w:t>dichos sistemas.</w:t>
-            </w:r>
-          </w:p>
-        </w:tc>
-        <w:tc>
-          <w:tcPr>
-            <w:tcW w:w="2816" w:type="dxa"/>
-          </w:tcPr>
-          <w:p>
-            <w:pPr>
-              <w:cnfStyle w:val="000000100000" w:firstRow="0" w:lastRow="0" w:firstColumn="0" w:lastColumn="0" w:oddVBand="0" w:evenVBand="0" w:oddHBand="1" w:evenHBand="0" w:firstRowFirstColumn="0" w:firstRowLastColumn="0" w:lastRowFirstColumn="0" w:lastRowLastColumn="0"/>
-              <w:rPr>
-                <w:rFonts w:ascii="Arial" w:hAnsi="Arial" w:cs="Arial"/>
-                <w:sz w:val="24"/>
-                <w:szCs w:val="24"/>
-              </w:rPr>
-            </w:pPr>
-          </w:p>
-        </w:tc>
-      </w:tr>
-      <w:tr>
-        <w:tc>
-          <w:tcPr>
-            <w:cnfStyle w:val="001000000000" w:firstRow="0" w:lastRow="0" w:firstColumn="1" w:lastColumn="0" w:oddVBand="0" w:evenVBand="0" w:oddHBand="0" w:evenHBand="0" w:firstRowFirstColumn="0" w:firstRowLastColumn="0" w:lastRowFirstColumn="0" w:lastRowLastColumn="0"/>
-            <w:tcW w:w="1209" w:type="dxa"/>
-          </w:tcPr>
-          <w:p>
-            <w:pPr>
-              <w:rPr>
-                <w:rFonts w:ascii="Arial" w:hAnsi="Arial" w:cs="Arial"/>
-                <w:sz w:val="24"/>
-                <w:szCs w:val="24"/>
-              </w:rPr>
-            </w:pPr>
-            <w:r>
-              <w:rPr>
-                <w:rFonts w:ascii="Arial" w:hAnsi="Arial" w:cs="Arial"/>
-                <w:sz w:val="24"/>
-                <w:szCs w:val="24"/>
-              </w:rPr>
-              <w:t>11</w:t>
-            </w:r>
-          </w:p>
-        </w:tc>
-        <w:tc>
-          <w:tcPr>
-            <w:tcW w:w="4969" w:type="dxa"/>
-            <w:vAlign w:val="center"/>
-          </w:tcPr>
-          <w:p>
-            <w:pPr>
-              <w:cnfStyle w:val="000000000000" w:firstRow="0" w:lastRow="0" w:firstColumn="0" w:lastColumn="0" w:oddVBand="0" w:evenVBand="0" w:oddHBand="0" w:evenHBand="0" w:firstRowFirstColumn="0" w:firstRowLastColumn="0" w:lastRowFirstColumn="0" w:lastRowLastColumn="0"/>
-              <w:rPr>
-                <w:rFonts w:ascii="Arial" w:hAnsi="Arial" w:cs="Arial"/>
-                <w:sz w:val="24"/>
-                <w:szCs w:val="24"/>
-              </w:rPr>
-            </w:pPr>
-            <w:r>
-              <w:rPr>
-                <w:rFonts w:ascii="Arial" w:hAnsi="Arial" w:cs="Arial"/>
-                <w:sz w:val="24"/>
-                <w:szCs w:val="24"/>
-              </w:rPr>
-              <w:t xml:space="preserve">Los diagramas de secuencia de ambos </w:t>
-            </w:r>
-            <w:r>
-              <w:rPr>
-                <w:rFonts w:ascii="Arial" w:hAnsi="Arial" w:cs="Arial"/>
-                <w:sz w:val="24"/>
-                <w:szCs w:val="24"/>
-              </w:rPr>
-              <w:t>sistemas, sé</w:t>
-            </w:r>
-            <w:r>
-              <w:rPr>
-                <w:rFonts w:ascii="Arial" w:hAnsi="Arial" w:cs="Arial"/>
-                <w:sz w:val="24"/>
-                <w:szCs w:val="24"/>
-              </w:rPr>
-              <w:t xml:space="preserve"> es correcto el seguimiento </w:t>
-            </w:r>
-            <w:r>
-              <w:rPr>
-                <w:rFonts w:ascii="Arial" w:hAnsi="Arial" w:cs="Arial"/>
-                <w:sz w:val="24"/>
-                <w:szCs w:val="24"/>
-              </w:rPr>
-              <w:t>del</w:t>
-            </w:r>
-            <w:r>
-              <w:rPr>
-                <w:rFonts w:ascii="Arial" w:hAnsi="Arial" w:cs="Arial"/>
-                <w:sz w:val="24"/>
-                <w:szCs w:val="24"/>
-              </w:rPr>
-              <w:t xml:space="preserve"> proceso de interacción</w:t>
-            </w:r>
-            <w:r>
-              <w:rPr>
-                <w:rFonts w:ascii="Arial" w:hAnsi="Arial" w:cs="Arial"/>
-                <w:sz w:val="24"/>
-                <w:szCs w:val="24"/>
-              </w:rPr>
-              <w:t xml:space="preserve"> de las clases y acciones que se llevaran a cabo en el sistema</w:t>
-            </w:r>
-            <w:r>
-              <w:rPr>
-                <w:rFonts w:ascii="Arial" w:hAnsi="Arial" w:cs="Arial"/>
-                <w:sz w:val="24"/>
-                <w:szCs w:val="24"/>
-              </w:rPr>
-              <w:t>.</w:t>
-            </w:r>
-          </w:p>
-        </w:tc>
-        <w:tc>
-          <w:tcPr>
-            <w:tcW w:w="2816" w:type="dxa"/>
-          </w:tcPr>
-          <w:p>
-            <w:pPr>
-              <w:cnfStyle w:val="000000000000" w:firstRow="0" w:lastRow="0" w:firstColumn="0" w:lastColumn="0" w:oddVBand="0" w:evenVBand="0" w:oddHBand="0" w:evenHBand="0" w:firstRowFirstColumn="0" w:firstRowLastColumn="0" w:lastRowFirstColumn="0" w:lastRowLastColumn="0"/>
               <w:rPr>
                 <w:rFonts w:ascii="Arial" w:hAnsi="Arial" w:cs="Arial"/>
                 <w:sz w:val="24"/>
@@ -1718,6 +1152,7 @@
                 <w:sz w:val="24"/>
                 <w:szCs w:val="24"/>
               </w:rPr>
+              <w:lastRenderedPageBreak/>
               <w:t xml:space="preserve">Observaciones / Notas de </w:t>
             </w:r>
             <w:r>
@@ -1727,6 +1162,24 @@
                 <w:szCs w:val="24"/>
               </w:rPr>
               <w:t>Correcciones</w:t>
+            </w:r>
+            <w:r>
+              <w:rPr>
+                <w:rFonts w:ascii="Arial" w:hAnsi="Arial" w:cs="Arial"/>
+                <w:sz w:val="24"/>
+                <w:szCs w:val="24"/>
+              </w:rPr>
+              <w:t xml:space="preserve"> </w:t>
+            </w:r>
+            <w:bookmarkStart w:id="0" w:name="_GoBack"/>
+            <w:bookmarkEnd w:id="0"/>
+            <w:r>
+              <w:rPr>
+                <w:rFonts w:ascii="Arial" w:hAnsi="Arial" w:cs="Arial"/>
+                <w:sz w:val="24"/>
+                <w:szCs w:val="24"/>
+              </w:rPr>
+              <w:t>/ Recomendaciones</w:t>
             </w:r>
           </w:p>
         </w:tc>
@@ -1779,7 +1232,7 @@
 </file>
 
 <file path=word/endnotes.xml><?xml version="1.0" encoding="utf-8"?>
-<w:endnotes xmlns:wpc="http://schemas.microsoft.com/office/word/2010/wordprocessingCanvas" xmlns:cx="http://schemas.microsoft.com/office/drawing/2014/chartex" xmlns:cx1="http://schemas.microsoft.com/office/drawing/2015/9/8/chartex" xmlns:cx2="http://schemas.microsoft.com/office/drawing/2015/10/21/chartex" xmlns:cx3="http://schemas.microsoft.com/office/drawing/2016/5/9/chartex" xmlns:cx4="http://schemas.microsoft.com/office/drawing/2016/5/10/chartex" xmlns:cx5="http://schemas.microsoft.com/office/drawing/2016/5/11/chartex" xmlns:cx6="http://schemas.microsoft.com/office/drawing/2016/5/12/chartex" xmlns:cx7="http://schemas.microsoft.com/office/drawing/2016/5/13/chartex" xmlns:cx8="http://schemas.microsoft.com/office/drawing/2016/5/14/chartex" xmlns:mc="http://schemas.openxmlformats.org/markup-compatibility/2006" xmlns:aink="http://schemas.microsoft.com/office/drawing/2016/ink" xmlns:am3d="http://schemas.microsoft.com/office/drawing/2017/model3d" xmlns:o="urn:schemas-microsoft-com:office:office" xmlns:r="http://schemas.openxmlformats.org/officeDocument/2006/relationships" xmlns:m="http://schemas.openxmlformats.org/officeDocument/2006/math" xmlns:v="urn:schemas-microsoft-com:vml" xmlns:wp14="http://schemas.microsoft.com/office/word/2010/wordprocessingDrawing" xmlns:wp="http://schemas.openxmlformats.org/drawingml/2006/wordprocessingDrawing" xmlns:w10="urn:schemas-microsoft-com:office:word" xmlns:w="http://schemas.openxmlformats.org/wordprocessingml/2006/main" xmlns:w14="http://schemas.microsoft.com/office/word/2010/wordml" xmlns:w15="http://schemas.microsoft.com/office/word/2012/wordml" xmlns:w16cid="http://schemas.microsoft.com/office/word/2016/wordml/cid" xmlns:w16se="http://schemas.microsoft.com/office/word/2015/wordml/symex" xmlns:wpg="http://schemas.microsoft.com/office/word/2010/wordprocessingGroup" xmlns:wpi="http://schemas.microsoft.com/office/word/2010/wordprocessingInk" xmlns:wne="http://schemas.microsoft.com/office/word/2006/wordml" xmlns:wps="http://schemas.microsoft.com/office/word/2010/wordprocessingShape" mc:Ignorable="w14 w15 w16se w16cid wp14">
+<w:endnotes xmlns:wpc="http://schemas.microsoft.com/office/word/2010/wordprocessingCanvas" xmlns:mc="http://schemas.openxmlformats.org/markup-compatibility/2006" xmlns:o="urn:schemas-microsoft-com:office:office" xmlns:r="http://schemas.openxmlformats.org/officeDocument/2006/relationships" xmlns:m="http://schemas.openxmlformats.org/officeDocument/2006/math" xmlns:v="urn:schemas-microsoft-com:vml" xmlns:wp14="http://schemas.microsoft.com/office/word/2010/wordprocessingDrawing" xmlns:wp="http://schemas.openxmlformats.org/drawingml/2006/wordprocessingDrawing" xmlns:w10="urn:schemas-microsoft-com:office:word" xmlns:w="http://schemas.openxmlformats.org/wordprocessingml/2006/main" xmlns:w14="http://schemas.microsoft.com/office/word/2010/wordml" xmlns:w15="http://schemas.microsoft.com/office/word/2012/wordml" xmlns:wpg="http://schemas.microsoft.com/office/word/2010/wordprocessingGroup" xmlns:wpi="http://schemas.microsoft.com/office/word/2010/wordprocessingInk" xmlns:wne="http://schemas.microsoft.com/office/word/2006/wordml" xmlns:wps="http://schemas.microsoft.com/office/word/2010/wordprocessingShape" mc:Ignorable="w14 w15 wp14">
   <w:endnote w:type="separator" w:id="-1">
     <w:p>
       <w:pPr>
@@ -1804,7 +1257,7 @@
 </file>
 
 <file path=word/footer1.xml><?xml version="1.0" encoding="utf-8"?>
-<w:ftr xmlns:wpc="http://schemas.microsoft.com/office/word/2010/wordprocessingCanvas" xmlns:cx="http://schemas.microsoft.com/office/drawing/2014/chartex" xmlns:cx1="http://schemas.microsoft.com/office/drawing/2015/9/8/chartex" xmlns:cx2="http://schemas.microsoft.com/office/drawing/2015/10/21/chartex" xmlns:cx3="http://schemas.microsoft.com/office/drawing/2016/5/9/chartex" xmlns:cx4="http://schemas.microsoft.com/office/drawing/2016/5/10/chartex" xmlns:cx5="http://schemas.microsoft.com/office/drawing/2016/5/11/chartex" xmlns:cx6="http://schemas.microsoft.com/office/drawing/2016/5/12/chartex" xmlns:cx7="http://schemas.microsoft.com/office/drawing/2016/5/13/chartex" xmlns:cx8="http://schemas.microsoft.com/office/drawing/2016/5/14/chartex" xmlns:mc="http://schemas.openxmlformats.org/markup-compatibility/2006" xmlns:aink="http://schemas.microsoft.com/office/drawing/2016/ink" xmlns:am3d="http://schemas.microsoft.com/office/drawing/2017/model3d" xmlns:o="urn:schemas-microsoft-com:office:office" xmlns:r="http://schemas.openxmlformats.org/officeDocument/2006/relationships" xmlns:m="http://schemas.openxmlformats.org/officeDocument/2006/math" xmlns:v="urn:schemas-microsoft-com:vml" xmlns:wp14="http://schemas.microsoft.com/office/word/2010/wordprocessingDrawing" xmlns:wp="http://schemas.openxmlformats.org/drawingml/2006/wordprocessingDrawing" xmlns:w10="urn:schemas-microsoft-com:office:word" xmlns:w="http://schemas.openxmlformats.org/wordprocessingml/2006/main" xmlns:w14="http://schemas.microsoft.com/office/word/2010/wordml" xmlns:w15="http://schemas.microsoft.com/office/word/2012/wordml" xmlns:w16cid="http://schemas.microsoft.com/office/word/2016/wordml/cid" xmlns:w16se="http://schemas.microsoft.com/office/word/2015/wordml/symex" xmlns:wpg="http://schemas.microsoft.com/office/word/2010/wordprocessingGroup" xmlns:wpi="http://schemas.microsoft.com/office/word/2010/wordprocessingInk" xmlns:wne="http://schemas.microsoft.com/office/word/2006/wordml" xmlns:wps="http://schemas.microsoft.com/office/word/2010/wordprocessingShape" mc:Ignorable="w14 w15 w16se w16cid wp14">
+<w:ftr xmlns:wpc="http://schemas.microsoft.com/office/word/2010/wordprocessingCanvas" xmlns:mc="http://schemas.openxmlformats.org/markup-compatibility/2006" xmlns:o="urn:schemas-microsoft-com:office:office" xmlns:r="http://schemas.openxmlformats.org/officeDocument/2006/relationships" xmlns:m="http://schemas.openxmlformats.org/officeDocument/2006/math" xmlns:v="urn:schemas-microsoft-com:vml" xmlns:wp14="http://schemas.microsoft.com/office/word/2010/wordprocessingDrawing" xmlns:wp="http://schemas.openxmlformats.org/drawingml/2006/wordprocessingDrawing" xmlns:w10="urn:schemas-microsoft-com:office:word" xmlns:w="http://schemas.openxmlformats.org/wordprocessingml/2006/main" xmlns:w14="http://schemas.microsoft.com/office/word/2010/wordml" xmlns:w15="http://schemas.microsoft.com/office/word/2012/wordml" xmlns:wpg="http://schemas.microsoft.com/office/word/2010/wordprocessingGroup" xmlns:wpi="http://schemas.microsoft.com/office/word/2010/wordprocessingInk" xmlns:wne="http://schemas.microsoft.com/office/word/2006/wordml" xmlns:wps="http://schemas.microsoft.com/office/word/2010/wordprocessingShape" mc:Ignorable="w14 w15 wp14">
   <w:p>
     <w:pPr>
       <w:pStyle w:val="Piedepgina"/>
@@ -1814,7 +1267,7 @@
 </file>
 
 <file path=word/footer2.xml><?xml version="1.0" encoding="utf-8"?>
-<w:ftr xmlns:wpc="http://schemas.microsoft.com/office/word/2010/wordprocessingCanvas" xmlns:cx="http://schemas.microsoft.com/office/drawing/2014/chartex" xmlns:cx1="http://schemas.microsoft.com/office/drawing/2015/9/8/chartex" xmlns:cx2="http://schemas.microsoft.com/office/drawing/2015/10/21/chartex" xmlns:cx3="http://schemas.microsoft.com/office/drawing/2016/5/9/chartex" xmlns:cx4="http://schemas.microsoft.com/office/drawing/2016/5/10/chartex" xmlns:cx5="http://schemas.microsoft.com/office/drawing/2016/5/11/chartex" xmlns:cx6="http://schemas.microsoft.com/office/drawing/2016/5/12/chartex" xmlns:cx7="http://schemas.microsoft.com/office/drawing/2016/5/13/chartex" xmlns:cx8="http://schemas.microsoft.com/office/drawing/2016/5/14/chartex" xmlns:mc="http://schemas.openxmlformats.org/markup-compatibility/2006" xmlns:aink="http://schemas.microsoft.com/office/drawing/2016/ink" xmlns:am3d="http://schemas.microsoft.com/office/drawing/2017/model3d" xmlns:o="urn:schemas-microsoft-com:office:office" xmlns:r="http://schemas.openxmlformats.org/officeDocument/2006/relationships" xmlns:m="http://schemas.openxmlformats.org/officeDocument/2006/math" xmlns:v="urn:schemas-microsoft-com:vml" xmlns:wp14="http://schemas.microsoft.com/office/word/2010/wordprocessingDrawing" xmlns:wp="http://schemas.openxmlformats.org/drawingml/2006/wordprocessingDrawing" xmlns:w10="urn:schemas-microsoft-com:office:word" xmlns:w="http://schemas.openxmlformats.org/wordprocessingml/2006/main" xmlns:w14="http://schemas.microsoft.com/office/word/2010/wordml" xmlns:w15="http://schemas.microsoft.com/office/word/2012/wordml" xmlns:w16cid="http://schemas.microsoft.com/office/word/2016/wordml/cid" xmlns:w16se="http://schemas.microsoft.com/office/word/2015/wordml/symex" xmlns:wpg="http://schemas.microsoft.com/office/word/2010/wordprocessingGroup" xmlns:wpi="http://schemas.microsoft.com/office/word/2010/wordprocessingInk" xmlns:wne="http://schemas.microsoft.com/office/word/2006/wordml" xmlns:wps="http://schemas.microsoft.com/office/word/2010/wordprocessingShape" mc:Ignorable="w14 w15 w16se w16cid wp14">
+<w:ftr xmlns:wpc="http://schemas.microsoft.com/office/word/2010/wordprocessingCanvas" xmlns:mc="http://schemas.openxmlformats.org/markup-compatibility/2006" xmlns:o="urn:schemas-microsoft-com:office:office" xmlns:r="http://schemas.openxmlformats.org/officeDocument/2006/relationships" xmlns:m="http://schemas.openxmlformats.org/officeDocument/2006/math" xmlns:v="urn:schemas-microsoft-com:vml" xmlns:wp14="http://schemas.microsoft.com/office/word/2010/wordprocessingDrawing" xmlns:wp="http://schemas.openxmlformats.org/drawingml/2006/wordprocessingDrawing" xmlns:w10="urn:schemas-microsoft-com:office:word" xmlns:w="http://schemas.openxmlformats.org/wordprocessingml/2006/main" xmlns:w14="http://schemas.microsoft.com/office/word/2010/wordml" xmlns:w15="http://schemas.microsoft.com/office/word/2012/wordml" xmlns:wpg="http://schemas.microsoft.com/office/word/2010/wordprocessingGroup" xmlns:wpi="http://schemas.microsoft.com/office/word/2010/wordprocessingInk" xmlns:wne="http://schemas.microsoft.com/office/word/2006/wordml" xmlns:wps="http://schemas.microsoft.com/office/word/2010/wordprocessingShape" mc:Ignorable="w14 w15 wp14">
   <w:p>
     <w:pPr>
       <w:pStyle w:val="Piedepgina"/>
@@ -1824,7 +1277,7 @@
 </file>
 
 <file path=word/footer3.xml><?xml version="1.0" encoding="utf-8"?>
-<w:ftr xmlns:wpc="http://schemas.microsoft.com/office/word/2010/wordprocessingCanvas" xmlns:cx="http://schemas.microsoft.com/office/drawing/2014/chartex" xmlns:cx1="http://schemas.microsoft.com/office/drawing/2015/9/8/chartex" xmlns:cx2="http://schemas.microsoft.com/office/drawing/2015/10/21/chartex" xmlns:cx3="http://schemas.microsoft.com/office/drawing/2016/5/9/chartex" xmlns:cx4="http://schemas.microsoft.com/office/drawing/2016/5/10/chartex" xmlns:cx5="http://schemas.microsoft.com/office/drawing/2016/5/11/chartex" xmlns:cx6="http://schemas.microsoft.com/office/drawing/2016/5/12/chartex" xmlns:cx7="http://schemas.microsoft.com/office/drawing/2016/5/13/chartex" xmlns:cx8="http://schemas.microsoft.com/office/drawing/2016/5/14/chartex" xmlns:mc="http://schemas.openxmlformats.org/markup-compatibility/2006" xmlns:aink="http://schemas.microsoft.com/office/drawing/2016/ink" xmlns:am3d="http://schemas.microsoft.com/office/drawing/2017/model3d" xmlns:o="urn:schemas-microsoft-com:office:office" xmlns:r="http://schemas.openxmlformats.org/officeDocument/2006/relationships" xmlns:m="http://schemas.openxmlformats.org/officeDocument/2006/math" xmlns:v="urn:schemas-microsoft-com:vml" xmlns:wp14="http://schemas.microsoft.com/office/word/2010/wordprocessingDrawing" xmlns:wp="http://schemas.openxmlformats.org/drawingml/2006/wordprocessingDrawing" xmlns:w10="urn:schemas-microsoft-com:office:word" xmlns:w="http://schemas.openxmlformats.org/wordprocessingml/2006/main" xmlns:w14="http://schemas.microsoft.com/office/word/2010/wordml" xmlns:w15="http://schemas.microsoft.com/office/word/2012/wordml" xmlns:w16cid="http://schemas.microsoft.com/office/word/2016/wordml/cid" xmlns:w16se="http://schemas.microsoft.com/office/word/2015/wordml/symex" xmlns:wpg="http://schemas.microsoft.com/office/word/2010/wordprocessingGroup" xmlns:wpi="http://schemas.microsoft.com/office/word/2010/wordprocessingInk" xmlns:wne="http://schemas.microsoft.com/office/word/2006/wordml" xmlns:wps="http://schemas.microsoft.com/office/word/2010/wordprocessingShape" mc:Ignorable="w14 w15 w16se w16cid wp14">
+<w:ftr xmlns:wpc="http://schemas.microsoft.com/office/word/2010/wordprocessingCanvas" xmlns:mc="http://schemas.openxmlformats.org/markup-compatibility/2006" xmlns:o="urn:schemas-microsoft-com:office:office" xmlns:r="http://schemas.openxmlformats.org/officeDocument/2006/relationships" xmlns:m="http://schemas.openxmlformats.org/officeDocument/2006/math" xmlns:v="urn:schemas-microsoft-com:vml" xmlns:wp14="http://schemas.microsoft.com/office/word/2010/wordprocessingDrawing" xmlns:wp="http://schemas.openxmlformats.org/drawingml/2006/wordprocessingDrawing" xmlns:w10="urn:schemas-microsoft-com:office:word" xmlns:w="http://schemas.openxmlformats.org/wordprocessingml/2006/main" xmlns:w14="http://schemas.microsoft.com/office/word/2010/wordml" xmlns:w15="http://schemas.microsoft.com/office/word/2012/wordml" xmlns:wpg="http://schemas.microsoft.com/office/word/2010/wordprocessingGroup" xmlns:wpi="http://schemas.microsoft.com/office/word/2010/wordprocessingInk" xmlns:wne="http://schemas.microsoft.com/office/word/2006/wordml" xmlns:wps="http://schemas.microsoft.com/office/word/2010/wordprocessingShape" mc:Ignorable="w14 w15 wp14">
   <w:p>
     <w:pPr>
       <w:pStyle w:val="Piedepgina"/>
@@ -1834,7 +1287,7 @@
 </file>
 
 <file path=word/footnotes.xml><?xml version="1.0" encoding="utf-8"?>
-<w:footnotes xmlns:wpc="http://schemas.microsoft.com/office/word/2010/wordprocessingCanvas" xmlns:cx="http://schemas.microsoft.com/office/drawing/2014/chartex" xmlns:cx1="http://schemas.microsoft.com/office/drawing/2015/9/8/chartex" xmlns:cx2="http://schemas.microsoft.com/office/drawing/2015/10/21/chartex" xmlns:cx3="http://schemas.microsoft.com/office/drawing/2016/5/9/chartex" xmlns:cx4="http://schemas.microsoft.com/office/drawing/2016/5/10/chartex" xmlns:cx5="http://schemas.microsoft.com/office/drawing/2016/5/11/chartex" xmlns:cx6="http://schemas.microsoft.com/office/drawing/2016/5/12/chartex" xmlns:cx7="http://schemas.microsoft.com/office/drawing/2016/5/13/chartex" xmlns:cx8="http://schemas.microsoft.com/office/drawing/2016/5/14/chartex" xmlns:mc="http://schemas.openxmlformats.org/markup-compatibility/2006" xmlns:aink="http://schemas.microsoft.com/office/drawing/2016/ink" xmlns:am3d="http://schemas.microsoft.com/office/drawing/2017/model3d" xmlns:o="urn:schemas-microsoft-com:office:office" xmlns:r="http://schemas.openxmlformats.org/officeDocument/2006/relationships" xmlns:m="http://schemas.openxmlformats.org/officeDocument/2006/math" xmlns:v="urn:schemas-microsoft-com:vml" xmlns:wp14="http://schemas.microsoft.com/office/word/2010/wordprocessingDrawing" xmlns:wp="http://schemas.openxmlformats.org/drawingml/2006/wordprocessingDrawing" xmlns:w10="urn:schemas-microsoft-com:office:word" xmlns:w="http://schemas.openxmlformats.org/wordprocessingml/2006/main" xmlns:w14="http://schemas.microsoft.com/office/word/2010/wordml" xmlns:w15="http://schemas.microsoft.com/office/word/2012/wordml" xmlns:w16cid="http://schemas.microsoft.com/office/word/2016/wordml/cid" xmlns:w16se="http://schemas.microsoft.com/office/word/2015/wordml/symex" xmlns:wpg="http://schemas.microsoft.com/office/word/2010/wordprocessingGroup" xmlns:wpi="http://schemas.microsoft.com/office/word/2010/wordprocessingInk" xmlns:wne="http://schemas.microsoft.com/office/word/2006/wordml" xmlns:wps="http://schemas.microsoft.com/office/word/2010/wordprocessingShape" mc:Ignorable="w14 w15 w16se w16cid wp14">
+<w:footnotes xmlns:wpc="http://schemas.microsoft.com/office/word/2010/wordprocessingCanvas" xmlns:mc="http://schemas.openxmlformats.org/markup-compatibility/2006" xmlns:o="urn:schemas-microsoft-com:office:office" xmlns:r="http://schemas.openxmlformats.org/officeDocument/2006/relationships" xmlns:m="http://schemas.openxmlformats.org/officeDocument/2006/math" xmlns:v="urn:schemas-microsoft-com:vml" xmlns:wp14="http://schemas.microsoft.com/office/word/2010/wordprocessingDrawing" xmlns:wp="http://schemas.openxmlformats.org/drawingml/2006/wordprocessingDrawing" xmlns:w10="urn:schemas-microsoft-com:office:word" xmlns:w="http://schemas.openxmlformats.org/wordprocessingml/2006/main" xmlns:w14="http://schemas.microsoft.com/office/word/2010/wordml" xmlns:w15="http://schemas.microsoft.com/office/word/2012/wordml" xmlns:wpg="http://schemas.microsoft.com/office/word/2010/wordprocessingGroup" xmlns:wpi="http://schemas.microsoft.com/office/word/2010/wordprocessingInk" xmlns:wne="http://schemas.microsoft.com/office/word/2006/wordml" xmlns:wps="http://schemas.microsoft.com/office/word/2010/wordprocessingShape" mc:Ignorable="w14 w15 wp14">
   <w:footnote w:type="separator" w:id="-1">
     <w:p>
       <w:pPr>
@@ -1859,7 +1312,7 @@
 </file>
 
 <file path=word/header1.xml><?xml version="1.0" encoding="utf-8"?>
-<w:hdr xmlns:wpc="http://schemas.microsoft.com/office/word/2010/wordprocessingCanvas" xmlns:cx="http://schemas.microsoft.com/office/drawing/2014/chartex" xmlns:cx1="http://schemas.microsoft.com/office/drawing/2015/9/8/chartex" xmlns:cx2="http://schemas.microsoft.com/office/drawing/2015/10/21/chartex" xmlns:cx3="http://schemas.microsoft.com/office/drawing/2016/5/9/chartex" xmlns:cx4="http://schemas.microsoft.com/office/drawing/2016/5/10/chartex" xmlns:cx5="http://schemas.microsoft.com/office/drawing/2016/5/11/chartex" xmlns:cx6="http://schemas.microsoft.com/office/drawing/2016/5/12/chartex" xmlns:cx7="http://schemas.microsoft.com/office/drawing/2016/5/13/chartex" xmlns:cx8="http://schemas.microsoft.com/office/drawing/2016/5/14/chartex" xmlns:mc="http://schemas.openxmlformats.org/markup-compatibility/2006" xmlns:aink="http://schemas.microsoft.com/office/drawing/2016/ink" xmlns:am3d="http://schemas.microsoft.com/office/drawing/2017/model3d" xmlns:o="urn:schemas-microsoft-com:office:office" xmlns:r="http://schemas.openxmlformats.org/officeDocument/2006/relationships" xmlns:m="http://schemas.openxmlformats.org/officeDocument/2006/math" xmlns:v="urn:schemas-microsoft-com:vml" xmlns:wp14="http://schemas.microsoft.com/office/word/2010/wordprocessingDrawing" xmlns:wp="http://schemas.openxmlformats.org/drawingml/2006/wordprocessingDrawing" xmlns:w10="urn:schemas-microsoft-com:office:word" xmlns:w="http://schemas.openxmlformats.org/wordprocessingml/2006/main" xmlns:w14="http://schemas.microsoft.com/office/word/2010/wordml" xmlns:w15="http://schemas.microsoft.com/office/word/2012/wordml" xmlns:w16cid="http://schemas.microsoft.com/office/word/2016/wordml/cid" xmlns:w16se="http://schemas.microsoft.com/office/word/2015/wordml/symex" xmlns:wpg="http://schemas.microsoft.com/office/word/2010/wordprocessingGroup" xmlns:wpi="http://schemas.microsoft.com/office/word/2010/wordprocessingInk" xmlns:wne="http://schemas.microsoft.com/office/word/2006/wordml" xmlns:wps="http://schemas.microsoft.com/office/word/2010/wordprocessingShape" mc:Ignorable="w14 w15 w16se w16cid wp14">
+<w:hdr xmlns:wpc="http://schemas.microsoft.com/office/word/2010/wordprocessingCanvas" xmlns:mc="http://schemas.openxmlformats.org/markup-compatibility/2006" xmlns:o="urn:schemas-microsoft-com:office:office" xmlns:r="http://schemas.openxmlformats.org/officeDocument/2006/relationships" xmlns:m="http://schemas.openxmlformats.org/officeDocument/2006/math" xmlns:v="urn:schemas-microsoft-com:vml" xmlns:wp14="http://schemas.microsoft.com/office/word/2010/wordprocessingDrawing" xmlns:wp="http://schemas.openxmlformats.org/drawingml/2006/wordprocessingDrawing" xmlns:w10="urn:schemas-microsoft-com:office:word" xmlns:w="http://schemas.openxmlformats.org/wordprocessingml/2006/main" xmlns:w14="http://schemas.microsoft.com/office/word/2010/wordml" xmlns:w15="http://schemas.microsoft.com/office/word/2012/wordml" xmlns:wpg="http://schemas.microsoft.com/office/word/2010/wordprocessingGroup" xmlns:wpi="http://schemas.microsoft.com/office/word/2010/wordprocessingInk" xmlns:wne="http://schemas.microsoft.com/office/word/2006/wordml" xmlns:wps="http://schemas.microsoft.com/office/word/2010/wordprocessingShape" mc:Ignorable="w14 w15 wp14">
   <w:p>
     <w:pPr>
       <w:pStyle w:val="Encabezado"/>
@@ -1900,7 +1353,7 @@
 </file>
 
 <file path=word/header2.xml><?xml version="1.0" encoding="utf-8"?>
-<w:hdr xmlns:wpc="http://schemas.microsoft.com/office/word/2010/wordprocessingCanvas" xmlns:cx="http://schemas.microsoft.com/office/drawing/2014/chartex" xmlns:cx1="http://schemas.microsoft.com/office/drawing/2015/9/8/chartex" xmlns:cx2="http://schemas.microsoft.com/office/drawing/2015/10/21/chartex" xmlns:cx3="http://schemas.microsoft.com/office/drawing/2016/5/9/chartex" xmlns:cx4="http://schemas.microsoft.com/office/drawing/2016/5/10/chartex" xmlns:cx5="http://schemas.microsoft.com/office/drawing/2016/5/11/chartex" xmlns:cx6="http://schemas.microsoft.com/office/drawing/2016/5/12/chartex" xmlns:cx7="http://schemas.microsoft.com/office/drawing/2016/5/13/chartex" xmlns:cx8="http://schemas.microsoft.com/office/drawing/2016/5/14/chartex" xmlns:mc="http://schemas.openxmlformats.org/markup-compatibility/2006" xmlns:aink="http://schemas.microsoft.com/office/drawing/2016/ink" xmlns:am3d="http://schemas.microsoft.com/office/drawing/2017/model3d" xmlns:o="urn:schemas-microsoft-com:office:office" xmlns:r="http://schemas.openxmlformats.org/officeDocument/2006/relationships" xmlns:m="http://schemas.openxmlformats.org/officeDocument/2006/math" xmlns:v="urn:schemas-microsoft-com:vml" xmlns:wp14="http://schemas.microsoft.com/office/word/2010/wordprocessingDrawing" xmlns:wp="http://schemas.openxmlformats.org/drawingml/2006/wordprocessingDrawing" xmlns:w10="urn:schemas-microsoft-com:office:word" xmlns:w="http://schemas.openxmlformats.org/wordprocessingml/2006/main" xmlns:w14="http://schemas.microsoft.com/office/word/2010/wordml" xmlns:w15="http://schemas.microsoft.com/office/word/2012/wordml" xmlns:w16cid="http://schemas.microsoft.com/office/word/2016/wordml/cid" xmlns:w16se="http://schemas.microsoft.com/office/word/2015/wordml/symex" xmlns:wpg="http://schemas.microsoft.com/office/word/2010/wordprocessingGroup" xmlns:wpi="http://schemas.microsoft.com/office/word/2010/wordprocessingInk" xmlns:wne="http://schemas.microsoft.com/office/word/2006/wordml" xmlns:wps="http://schemas.microsoft.com/office/word/2010/wordprocessingShape" mc:Ignorable="w14 w15 w16se w16cid wp14">
+<w:hdr xmlns:wpc="http://schemas.microsoft.com/office/word/2010/wordprocessingCanvas" xmlns:mc="http://schemas.openxmlformats.org/markup-compatibility/2006" xmlns:o="urn:schemas-microsoft-com:office:office" xmlns:r="http://schemas.openxmlformats.org/officeDocument/2006/relationships" xmlns:m="http://schemas.openxmlformats.org/officeDocument/2006/math" xmlns:v="urn:schemas-microsoft-com:vml" xmlns:wp14="http://schemas.microsoft.com/office/word/2010/wordprocessingDrawing" xmlns:wp="http://schemas.openxmlformats.org/drawingml/2006/wordprocessingDrawing" xmlns:w10="urn:schemas-microsoft-com:office:word" xmlns:w="http://schemas.openxmlformats.org/wordprocessingml/2006/main" xmlns:w14="http://schemas.microsoft.com/office/word/2010/wordml" xmlns:w15="http://schemas.microsoft.com/office/word/2012/wordml" xmlns:wpg="http://schemas.microsoft.com/office/word/2010/wordprocessingGroup" xmlns:wpi="http://schemas.microsoft.com/office/word/2010/wordprocessingInk" xmlns:wne="http://schemas.microsoft.com/office/word/2006/wordml" xmlns:wps="http://schemas.microsoft.com/office/word/2010/wordprocessingShape" mc:Ignorable="w14 w15 wp14">
   <w:p>
     <w:pPr>
       <w:pStyle w:val="Encabezado"/>
@@ -2003,7 +1456,7 @@
 </file>
 
 <file path=word/header3.xml><?xml version="1.0" encoding="utf-8"?>
-<w:hdr xmlns:wpc="http://schemas.microsoft.com/office/word/2010/wordprocessingCanvas" xmlns:cx="http://schemas.microsoft.com/office/drawing/2014/chartex" xmlns:cx1="http://schemas.microsoft.com/office/drawing/2015/9/8/chartex" xmlns:cx2="http://schemas.microsoft.com/office/drawing/2015/10/21/chartex" xmlns:cx3="http://schemas.microsoft.com/office/drawing/2016/5/9/chartex" xmlns:cx4="http://schemas.microsoft.com/office/drawing/2016/5/10/chartex" xmlns:cx5="http://schemas.microsoft.com/office/drawing/2016/5/11/chartex" xmlns:cx6="http://schemas.microsoft.com/office/drawing/2016/5/12/chartex" xmlns:cx7="http://schemas.microsoft.com/office/drawing/2016/5/13/chartex" xmlns:cx8="http://schemas.microsoft.com/office/drawing/2016/5/14/chartex" xmlns:mc="http://schemas.openxmlformats.org/markup-compatibility/2006" xmlns:aink="http://schemas.microsoft.com/office/drawing/2016/ink" xmlns:am3d="http://schemas.microsoft.com/office/drawing/2017/model3d" xmlns:o="urn:schemas-microsoft-com:office:office" xmlns:r="http://schemas.openxmlformats.org/officeDocument/2006/relationships" xmlns:m="http://schemas.openxmlformats.org/officeDocument/2006/math" xmlns:v="urn:schemas-microsoft-com:vml" xmlns:wp14="http://schemas.microsoft.com/office/word/2010/wordprocessingDrawing" xmlns:wp="http://schemas.openxmlformats.org/drawingml/2006/wordprocessingDrawing" xmlns:w10="urn:schemas-microsoft-com:office:word" xmlns:w="http://schemas.openxmlformats.org/wordprocessingml/2006/main" xmlns:w14="http://schemas.microsoft.com/office/word/2010/wordml" xmlns:w15="http://schemas.microsoft.com/office/word/2012/wordml" xmlns:w16cid="http://schemas.microsoft.com/office/word/2016/wordml/cid" xmlns:w16se="http://schemas.microsoft.com/office/word/2015/wordml/symex" xmlns:wpg="http://schemas.microsoft.com/office/word/2010/wordprocessingGroup" xmlns:wpi="http://schemas.microsoft.com/office/word/2010/wordprocessingInk" xmlns:wne="http://schemas.microsoft.com/office/word/2006/wordml" xmlns:wps="http://schemas.microsoft.com/office/word/2010/wordprocessingShape" mc:Ignorable="w14 w15 w16se w16cid wp14">
+<w:hdr xmlns:wpc="http://schemas.microsoft.com/office/word/2010/wordprocessingCanvas" xmlns:mc="http://schemas.openxmlformats.org/markup-compatibility/2006" xmlns:o="urn:schemas-microsoft-com:office:office" xmlns:r="http://schemas.openxmlformats.org/officeDocument/2006/relationships" xmlns:m="http://schemas.openxmlformats.org/officeDocument/2006/math" xmlns:v="urn:schemas-microsoft-com:vml" xmlns:wp14="http://schemas.microsoft.com/office/word/2010/wordprocessingDrawing" xmlns:wp="http://schemas.openxmlformats.org/drawingml/2006/wordprocessingDrawing" xmlns:w10="urn:schemas-microsoft-com:office:word" xmlns:w="http://schemas.openxmlformats.org/wordprocessingml/2006/main" xmlns:w14="http://schemas.microsoft.com/office/word/2010/wordml" xmlns:w15="http://schemas.microsoft.com/office/word/2012/wordml" xmlns:wpg="http://schemas.microsoft.com/office/word/2010/wordprocessingGroup" xmlns:wpi="http://schemas.microsoft.com/office/word/2010/wordprocessingInk" xmlns:wne="http://schemas.microsoft.com/office/word/2006/wordml" xmlns:wps="http://schemas.microsoft.com/office/word/2010/wordprocessingShape" mc:Ignorable="w14 w15 wp14">
   <w:p>
     <w:pPr>
       <w:pStyle w:val="Encabezado"/>
@@ -2044,7 +1497,7 @@
 </file>
 
 <file path=word/styles.xml><?xml version="1.0" encoding="utf-8"?>
-<w:styles xmlns:mc="http://schemas.openxmlformats.org/markup-compatibility/2006" xmlns:r="http://schemas.openxmlformats.org/officeDocument/2006/relationships" xmlns:w="http://schemas.openxmlformats.org/wordprocessingml/2006/main" xmlns:w14="http://schemas.microsoft.com/office/word/2010/wordml" xmlns:w15="http://schemas.microsoft.com/office/word/2012/wordml" xmlns:w16cid="http://schemas.microsoft.com/office/word/2016/wordml/cid" xmlns:w16se="http://schemas.microsoft.com/office/word/2015/wordml/symex" mc:Ignorable="w14 w15 w16se w16cid">
+<w:styles xmlns:mc="http://schemas.openxmlformats.org/markup-compatibility/2006" xmlns:r="http://schemas.openxmlformats.org/officeDocument/2006/relationships" xmlns:w="http://schemas.openxmlformats.org/wordprocessingml/2006/main" xmlns:w14="http://schemas.microsoft.com/office/word/2010/wordml" xmlns:w15="http://schemas.microsoft.com/office/word/2012/wordml" mc:Ignorable="w14 w15">
   <w:docDefaults>
     <w:rPrDefault>
       <w:rPr>
@@ -2060,7 +1513,7 @@
       </w:pPr>
     </w:pPrDefault>
   </w:docDefaults>
-  <w:latentStyles w:defLockedState="0" w:defUIPriority="99" w:defSemiHidden="0" w:defUnhideWhenUsed="0" w:defQFormat="0" w:count="375">
+  <w:latentStyles w:defLockedState="0" w:defUIPriority="99" w:defSemiHidden="0" w:defUnhideWhenUsed="0" w:defQFormat="0" w:count="371">
     <w:lsdException w:name="Normal" w:uiPriority="0" w:qFormat="1"/>
     <w:lsdException w:name="heading 1" w:uiPriority="9" w:qFormat="1"/>
     <w:lsdException w:name="heading 2" w:semiHidden="1" w:uiPriority="9" w:unhideWhenUsed="1" w:qFormat="1"/>
@@ -2166,6 +1619,7 @@
     <w:lsdException w:name="HTML Sample" w:semiHidden="1" w:unhideWhenUsed="1"/>
     <w:lsdException w:name="HTML Typewriter" w:semiHidden="1" w:unhideWhenUsed="1"/>
     <w:lsdException w:name="HTML Variable" w:semiHidden="1" w:unhideWhenUsed="1"/>
+    <w:lsdException w:name="Normal Table" w:semiHidden="1" w:unhideWhenUsed="1"/>
     <w:lsdException w:name="annotation subject" w:semiHidden="1" w:unhideWhenUsed="1"/>
     <w:lsdException w:name="No List" w:semiHidden="1" w:unhideWhenUsed="1"/>
     <w:lsdException w:name="Outline List 1" w:semiHidden="1" w:unhideWhenUsed="1"/>
@@ -2209,8 +1663,10 @@
     <w:lsdException w:name="Table Elegant" w:semiHidden="1" w:unhideWhenUsed="1"/>
     <w:lsdException w:name="Table Professional" w:semiHidden="1" w:unhideWhenUsed="1"/>
     <w:lsdException w:name="Table Subtle 1" w:semiHidden="1" w:unhideWhenUsed="1"/>
+    <w:lsdException w:name="Table Subtle 2" w:semiHidden="1" w:unhideWhenUsed="1"/>
     <w:lsdException w:name="Table Web 1" w:semiHidden="1" w:unhideWhenUsed="1"/>
     <w:lsdException w:name="Table Web 2" w:semiHidden="1" w:unhideWhenUsed="1"/>
+    <w:lsdException w:name="Table Web 3" w:semiHidden="1" w:unhideWhenUsed="1"/>
     <w:lsdException w:name="Balloon Text" w:semiHidden="1" w:unhideWhenUsed="1"/>
     <w:lsdException w:name="Table Grid" w:uiPriority="39"/>
     <w:lsdException w:name="Table Theme" w:semiHidden="1" w:unhideWhenUsed="1"/>
@@ -2429,10 +1885,6 @@
     <w:lsdException w:name="List Table 5 Dark Accent 6" w:uiPriority="50"/>
     <w:lsdException w:name="List Table 6 Colorful Accent 6" w:uiPriority="51"/>
     <w:lsdException w:name="List Table 7 Colorful Accent 6" w:uiPriority="52"/>
-    <w:lsdException w:name="Mention" w:semiHidden="1" w:unhideWhenUsed="1"/>
-    <w:lsdException w:name="Smart Hyperlink" w:semiHidden="1" w:unhideWhenUsed="1"/>
-    <w:lsdException w:name="Hashtag" w:semiHidden="1" w:unhideWhenUsed="1"/>
-    <w:lsdException w:name="Unresolved Mention" w:semiHidden="1" w:unhideWhenUsed="1"/>
   </w:latentStyles>
   <w:style w:type="paragraph" w:default="1" w:styleId="Normal">
     <w:name w:val="Normal"/>

</xml_diff>

<commit_message>
Modificacion del checkList de inspeccion diseno
</commit_message>
<xml_diff>
--- a/Documentación/CheckList's/CheckListDiseno.docx
+++ b/Documentación/CheckList's/CheckListDiseno.docx
@@ -958,8 +958,34 @@
                 <w:sz w:val="24"/>
                 <w:szCs w:val="24"/>
               </w:rPr>
-              <w:t>, en los diagramas de secuencia, se cuenta con todos los componentes y acciones que debe de seguir dichas aplicaciones del sistema</w:t>
-            </w:r>
+              <w:t xml:space="preserve">, en los diagramas de secuencia, se cuenta con todos los </w:t>
+            </w:r>
+            <w:r>
+              <w:rPr>
+                <w:rFonts w:ascii="Arial" w:hAnsi="Arial" w:cs="Arial"/>
+                <w:sz w:val="24"/>
+                <w:szCs w:val="24"/>
+              </w:rPr>
+              <w:t>objetos</w:t>
+            </w:r>
+            <w:r>
+              <w:rPr>
+                <w:rFonts w:ascii="Arial" w:hAnsi="Arial" w:cs="Arial"/>
+                <w:sz w:val="24"/>
+                <w:szCs w:val="24"/>
+              </w:rPr>
+              <w:t xml:space="preserve"> y acciones que debe de seguir dichas aplicaciones del sistema</w:t>
+            </w:r>
+            <w:r>
+              <w:rPr>
+                <w:rFonts w:ascii="Arial" w:hAnsi="Arial" w:cs="Arial"/>
+                <w:sz w:val="24"/>
+                <w:szCs w:val="24"/>
+              </w:rPr>
+              <w:t xml:space="preserve"> para llegar a su propósito</w:t>
+            </w:r>
+            <w:bookmarkStart w:id="0" w:name="_GoBack"/>
+            <w:bookmarkEnd w:id="0"/>
             <w:r>
               <w:rPr>
                 <w:rFonts w:ascii="Arial" w:hAnsi="Arial" w:cs="Arial"/>
@@ -1169,17 +1195,7 @@
                 <w:sz w:val="24"/>
                 <w:szCs w:val="24"/>
               </w:rPr>
-              <w:t xml:space="preserve"> </w:t>
-            </w:r>
-            <w:bookmarkStart w:id="0" w:name="_GoBack"/>
-            <w:bookmarkEnd w:id="0"/>
-            <w:r>
-              <w:rPr>
-                <w:rFonts w:ascii="Arial" w:hAnsi="Arial" w:cs="Arial"/>
-                <w:sz w:val="24"/>
-                <w:szCs w:val="24"/>
-              </w:rPr>
-              <w:t>/ Recomendaciones</w:t>
+              <w:t xml:space="preserve"> / Recomendaciones</w:t>
             </w:r>
           </w:p>
         </w:tc>

</xml_diff>

<commit_message>
Se anadio el documento de inspeccion realizado por chema y  la plantlla de inspeccion
Co-Authored-By: taniaesparza <taniaesparza@users.noreply.github.com>
</commit_message>
<xml_diff>
--- a/Documentación/CheckList's/CheckListDiseno.docx
+++ b/Documentación/CheckList's/CheckListDiseno.docx
@@ -189,6 +189,24 @@
                 <w:szCs w:val="24"/>
               </w:rPr>
             </w:pPr>
+            <w:r>
+              <w:rPr>
+                <w:rFonts w:ascii="Arial" w:hAnsi="Arial" w:cs="Arial"/>
+                <w:sz w:val="24"/>
+                <w:szCs w:val="24"/>
+              </w:rPr>
+              <w:t>20</w:t>
+            </w:r>
+            <w:bookmarkStart w:id="0" w:name="_GoBack"/>
+            <w:bookmarkEnd w:id="0"/>
+            <w:r>
+              <w:rPr>
+                <w:rFonts w:ascii="Arial" w:hAnsi="Arial" w:cs="Arial"/>
+                <w:sz w:val="24"/>
+                <w:szCs w:val="24"/>
+              </w:rPr>
+              <w:t>/10/2018</w:t>
+            </w:r>
           </w:p>
         </w:tc>
         <w:tc>
@@ -355,9 +373,10 @@
         <w:tblLook w:val="04A0" w:firstRow="1" w:lastRow="0" w:firstColumn="1" w:lastColumn="0" w:noHBand="0" w:noVBand="1"/>
       </w:tblPr>
       <w:tblGrid>
-        <w:gridCol w:w="1269"/>
-        <w:gridCol w:w="5009"/>
-        <w:gridCol w:w="2876"/>
+        <w:gridCol w:w="673"/>
+        <w:gridCol w:w="3895"/>
+        <w:gridCol w:w="1800"/>
+        <w:gridCol w:w="2786"/>
       </w:tblGrid>
       <w:tr>
         <w:trPr>
@@ -367,7 +386,7 @@
         <w:tc>
           <w:tcPr>
             <w:cnfStyle w:val="001000000000" w:firstRow="0" w:lastRow="0" w:firstColumn="1" w:lastColumn="0" w:oddVBand="0" w:evenVBand="0" w:oddHBand="0" w:evenHBand="0" w:firstRowFirstColumn="0" w:firstRowLastColumn="0" w:lastRowFirstColumn="0" w:lastRowLastColumn="0"/>
-            <w:tcW w:w="1209" w:type="dxa"/>
+            <w:tcW w:w="613" w:type="dxa"/>
           </w:tcPr>
           <w:p>
             <w:pPr>
@@ -390,7 +409,7 @@
         </w:tc>
         <w:tc>
           <w:tcPr>
-            <w:tcW w:w="4969" w:type="dxa"/>
+            <w:tcW w:w="3855" w:type="dxa"/>
             <w:vAlign w:val="center"/>
           </w:tcPr>
           <w:p>
@@ -415,7 +434,7 @@
         </w:tc>
         <w:tc>
           <w:tcPr>
-            <w:tcW w:w="2816" w:type="dxa"/>
+            <w:tcW w:w="1760" w:type="dxa"/>
             <w:vAlign w:val="center"/>
           </w:tcPr>
           <w:p>
@@ -434,7 +453,31 @@
                 <w:sz w:val="24"/>
                 <w:szCs w:val="24"/>
               </w:rPr>
-              <w:t>Aplica / No Aplica</w:t>
+              <w:t>Suficiente / No Suficiente</w:t>
+            </w:r>
+          </w:p>
+        </w:tc>
+        <w:tc>
+          <w:tcPr>
+            <w:tcW w:w="2726" w:type="dxa"/>
+          </w:tcPr>
+          <w:p>
+            <w:pPr>
+              <w:jc w:val="center"/>
+              <w:cnfStyle w:val="100000000000" w:firstRow="1" w:lastRow="0" w:firstColumn="0" w:lastColumn="0" w:oddVBand="0" w:evenVBand="0" w:oddHBand="0" w:evenHBand="0" w:firstRowFirstColumn="0" w:firstRowLastColumn="0" w:lastRowFirstColumn="0" w:lastRowLastColumn="0"/>
+              <w:rPr>
+                <w:rFonts w:ascii="Arial" w:hAnsi="Arial" w:cs="Arial"/>
+                <w:sz w:val="24"/>
+                <w:szCs w:val="24"/>
+              </w:rPr>
+            </w:pPr>
+            <w:r>
+              <w:rPr>
+                <w:rFonts w:ascii="Arial" w:hAnsi="Arial" w:cs="Arial"/>
+                <w:sz w:val="24"/>
+                <w:szCs w:val="24"/>
+              </w:rPr>
+              <w:t>Observaciones</w:t>
             </w:r>
           </w:p>
         </w:tc>
@@ -446,7 +489,7 @@
         <w:tc>
           <w:tcPr>
             <w:cnfStyle w:val="001000000000" w:firstRow="0" w:lastRow="0" w:firstColumn="1" w:lastColumn="0" w:oddVBand="0" w:evenVBand="0" w:oddHBand="0" w:evenHBand="0" w:firstRowFirstColumn="0" w:firstRowLastColumn="0" w:lastRowFirstColumn="0" w:lastRowLastColumn="0"/>
-            <w:tcW w:w="1209" w:type="dxa"/>
+            <w:tcW w:w="613" w:type="dxa"/>
           </w:tcPr>
           <w:p>
             <w:pPr>
@@ -468,7 +511,7 @@
         </w:tc>
         <w:tc>
           <w:tcPr>
-            <w:tcW w:w="4969" w:type="dxa"/>
+            <w:tcW w:w="3855" w:type="dxa"/>
             <w:vAlign w:val="center"/>
           </w:tcPr>
           <w:p>
@@ -486,29 +529,28 @@
                 <w:sz w:val="24"/>
                 <w:szCs w:val="24"/>
               </w:rPr>
-              <w:t>Las aplicaciones que conforman el sistema SIGERA, cuentan con las interfaces necesarias para realizar el funcionamiento correcto</w:t>
-            </w:r>
-            <w:r>
-              <w:rPr>
-                <w:rFonts w:ascii="Arial" w:hAnsi="Arial" w:cs="Arial"/>
-                <w:sz w:val="24"/>
-                <w:szCs w:val="24"/>
-              </w:rPr>
-              <w:t xml:space="preserve"> de acuerdo a los requerimientos</w:t>
-            </w:r>
-            <w:r>
-              <w:rPr>
-                <w:rFonts w:ascii="Arial" w:hAnsi="Arial" w:cs="Arial"/>
-                <w:sz w:val="24"/>
-                <w:szCs w:val="24"/>
-              </w:rPr>
-              <w:t>.</w:t>
-            </w:r>
-          </w:p>
-        </w:tc>
-        <w:tc>
-          <w:tcPr>
-            <w:tcW w:w="2816" w:type="dxa"/>
+              <w:t>Las aplicaciones que conforman el sistema SIGERA, cuentan con las interfaces necesarias para realizar el funcionamiento correcto de acuerdo a los requerimientos.</w:t>
+            </w:r>
+          </w:p>
+        </w:tc>
+        <w:tc>
+          <w:tcPr>
+            <w:tcW w:w="1760" w:type="dxa"/>
+          </w:tcPr>
+          <w:p>
+            <w:pPr>
+              <w:cnfStyle w:val="000000100000" w:firstRow="0" w:lastRow="0" w:firstColumn="0" w:lastColumn="0" w:oddVBand="0" w:evenVBand="0" w:oddHBand="1" w:evenHBand="0" w:firstRowFirstColumn="0" w:firstRowLastColumn="0" w:lastRowFirstColumn="0" w:lastRowLastColumn="0"/>
+              <w:rPr>
+                <w:rFonts w:ascii="Arial" w:hAnsi="Arial" w:cs="Arial"/>
+                <w:sz w:val="24"/>
+                <w:szCs w:val="24"/>
+              </w:rPr>
+            </w:pPr>
+          </w:p>
+        </w:tc>
+        <w:tc>
+          <w:tcPr>
+            <w:tcW w:w="2726" w:type="dxa"/>
           </w:tcPr>
           <w:p>
             <w:pPr>
@@ -526,7 +568,7 @@
         <w:tc>
           <w:tcPr>
             <w:cnfStyle w:val="001000000000" w:firstRow="0" w:lastRow="0" w:firstColumn="1" w:lastColumn="0" w:oddVBand="0" w:evenVBand="0" w:oddHBand="0" w:evenHBand="0" w:firstRowFirstColumn="0" w:firstRowLastColumn="0" w:lastRowFirstColumn="0" w:lastRowLastColumn="0"/>
-            <w:tcW w:w="1209" w:type="dxa"/>
+            <w:tcW w:w="613" w:type="dxa"/>
           </w:tcPr>
           <w:p>
             <w:pPr>
@@ -548,7 +590,7 @@
         </w:tc>
         <w:tc>
           <w:tcPr>
-            <w:tcW w:w="4969" w:type="dxa"/>
+            <w:tcW w:w="3855" w:type="dxa"/>
             <w:vAlign w:val="center"/>
           </w:tcPr>
           <w:p>
@@ -566,29 +608,28 @@
                 <w:sz w:val="24"/>
                 <w:szCs w:val="24"/>
               </w:rPr>
-              <w:t>Las interfaces del sistema cuentan con todos los componentes necesarios para poder realizar el funcionamiento adecuado del sistema</w:t>
-            </w:r>
-            <w:r>
-              <w:rPr>
-                <w:rFonts w:ascii="Arial" w:hAnsi="Arial" w:cs="Arial"/>
-                <w:sz w:val="24"/>
-                <w:szCs w:val="24"/>
-              </w:rPr>
-              <w:t xml:space="preserve"> de acuerdo a los requerimientos</w:t>
-            </w:r>
-            <w:r>
-              <w:rPr>
-                <w:rFonts w:ascii="Arial" w:hAnsi="Arial" w:cs="Arial"/>
-                <w:sz w:val="24"/>
-                <w:szCs w:val="24"/>
-              </w:rPr>
-              <w:t>.</w:t>
-            </w:r>
-          </w:p>
-        </w:tc>
-        <w:tc>
-          <w:tcPr>
-            <w:tcW w:w="2816" w:type="dxa"/>
+              <w:t>Las interfaces del sistema cuentan con todos los componentes necesarios para poder realizar el funcionamiento adecuado del sistema de acuerdo a los requerimientos.</w:t>
+            </w:r>
+          </w:p>
+        </w:tc>
+        <w:tc>
+          <w:tcPr>
+            <w:tcW w:w="1760" w:type="dxa"/>
+          </w:tcPr>
+          <w:p>
+            <w:pPr>
+              <w:cnfStyle w:val="000000000000" w:firstRow="0" w:lastRow="0" w:firstColumn="0" w:lastColumn="0" w:oddVBand="0" w:evenVBand="0" w:oddHBand="0" w:evenHBand="0" w:firstRowFirstColumn="0" w:firstRowLastColumn="0" w:lastRowFirstColumn="0" w:lastRowLastColumn="0"/>
+              <w:rPr>
+                <w:rFonts w:ascii="Arial" w:hAnsi="Arial" w:cs="Arial"/>
+                <w:sz w:val="24"/>
+                <w:szCs w:val="24"/>
+              </w:rPr>
+            </w:pPr>
+          </w:p>
+        </w:tc>
+        <w:tc>
+          <w:tcPr>
+            <w:tcW w:w="2726" w:type="dxa"/>
           </w:tcPr>
           <w:p>
             <w:pPr>
@@ -609,7 +650,7 @@
         <w:tc>
           <w:tcPr>
             <w:cnfStyle w:val="001000000000" w:firstRow="0" w:lastRow="0" w:firstColumn="1" w:lastColumn="0" w:oddVBand="0" w:evenVBand="0" w:oddHBand="0" w:evenHBand="0" w:firstRowFirstColumn="0" w:firstRowLastColumn="0" w:lastRowFirstColumn="0" w:lastRowLastColumn="0"/>
-            <w:tcW w:w="1209" w:type="dxa"/>
+            <w:tcW w:w="613" w:type="dxa"/>
           </w:tcPr>
           <w:p>
             <w:pPr>
@@ -631,7 +672,7 @@
         </w:tc>
         <w:tc>
           <w:tcPr>
-            <w:tcW w:w="4969" w:type="dxa"/>
+            <w:tcW w:w="3855" w:type="dxa"/>
             <w:vAlign w:val="center"/>
           </w:tcPr>
           <w:p>
@@ -649,57 +690,7 @@
                 <w:sz w:val="24"/>
                 <w:szCs w:val="24"/>
               </w:rPr>
-              <w:t xml:space="preserve">Pueden ser </w:t>
-            </w:r>
-            <w:r>
-              <w:rPr>
-                <w:rFonts w:ascii="Arial" w:hAnsi="Arial" w:cs="Arial"/>
-                <w:sz w:val="24"/>
-                <w:szCs w:val="24"/>
-              </w:rPr>
-              <w:t>identificados</w:t>
-            </w:r>
-            <w:r>
-              <w:rPr>
-                <w:rFonts w:ascii="Arial" w:hAnsi="Arial" w:cs="Arial"/>
-                <w:sz w:val="24"/>
-                <w:szCs w:val="24"/>
-              </w:rPr>
-              <w:t xml:space="preserve"> con fa</w:t>
-            </w:r>
-            <w:r>
-              <w:rPr>
-                <w:rFonts w:ascii="Arial" w:hAnsi="Arial" w:cs="Arial"/>
-                <w:sz w:val="24"/>
-                <w:szCs w:val="24"/>
-              </w:rPr>
-              <w:t>cilidad la función de cada uno de los componentes</w:t>
-            </w:r>
-            <w:r>
-              <w:rPr>
-                <w:rFonts w:ascii="Arial" w:hAnsi="Arial" w:cs="Arial"/>
-                <w:sz w:val="24"/>
-                <w:szCs w:val="24"/>
-              </w:rPr>
-              <w:t xml:space="preserve"> de cada interfaz de cada una de las aplicaciones</w:t>
-            </w:r>
-            <w:bookmarkStart w:id="0" w:name="_GoBack"/>
-            <w:bookmarkEnd w:id="0"/>
-            <w:r>
-              <w:rPr>
-                <w:rFonts w:ascii="Arial" w:hAnsi="Arial" w:cs="Arial"/>
-                <w:sz w:val="24"/>
-                <w:szCs w:val="24"/>
-              </w:rPr>
-              <w:t xml:space="preserve"> que conforman el sistema SIGERA</w:t>
-            </w:r>
-            <w:r>
-              <w:rPr>
-                <w:rFonts w:ascii="Arial" w:hAnsi="Arial" w:cs="Arial"/>
-                <w:sz w:val="24"/>
-                <w:szCs w:val="24"/>
-              </w:rPr>
-              <w:t>.</w:t>
+              <w:t>Pueden ser identificados con facilidad la función de cada uno de los componentes de cada interfaz de cada una de las aplicaciones que conforman el sistema SIGERA.</w:t>
             </w:r>
           </w:p>
           <w:p>
@@ -717,29 +708,28 @@
                 <w:sz w:val="24"/>
                 <w:szCs w:val="24"/>
               </w:rPr>
-              <w:t>Ejemplo: los botones</w:t>
-            </w:r>
-            <w:r>
-              <w:rPr>
-                <w:rFonts w:ascii="Arial" w:hAnsi="Arial" w:cs="Arial"/>
-                <w:sz w:val="24"/>
-                <w:szCs w:val="24"/>
-              </w:rPr>
-              <w:t xml:space="preserve"> por medio de una imagen en ellos</w:t>
-            </w:r>
-            <w:r>
-              <w:rPr>
-                <w:rFonts w:ascii="Arial" w:hAnsi="Arial" w:cs="Arial"/>
-                <w:sz w:val="24"/>
-                <w:szCs w:val="24"/>
-              </w:rPr>
-              <w:t>.</w:t>
-            </w:r>
-          </w:p>
-        </w:tc>
-        <w:tc>
-          <w:tcPr>
-            <w:tcW w:w="2816" w:type="dxa"/>
+              <w:t>Ejemplo: los botones por medio de una imagen en ellos.</w:t>
+            </w:r>
+          </w:p>
+        </w:tc>
+        <w:tc>
+          <w:tcPr>
+            <w:tcW w:w="1760" w:type="dxa"/>
+          </w:tcPr>
+          <w:p>
+            <w:pPr>
+              <w:cnfStyle w:val="000000100000" w:firstRow="0" w:lastRow="0" w:firstColumn="0" w:lastColumn="0" w:oddVBand="0" w:evenVBand="0" w:oddHBand="1" w:evenHBand="0" w:firstRowFirstColumn="0" w:firstRowLastColumn="0" w:lastRowFirstColumn="0" w:lastRowLastColumn="0"/>
+              <w:rPr>
+                <w:rFonts w:ascii="Arial" w:hAnsi="Arial" w:cs="Arial"/>
+                <w:sz w:val="24"/>
+                <w:szCs w:val="24"/>
+              </w:rPr>
+            </w:pPr>
+          </w:p>
+        </w:tc>
+        <w:tc>
+          <w:tcPr>
+            <w:tcW w:w="2726" w:type="dxa"/>
           </w:tcPr>
           <w:p>
             <w:pPr>
@@ -757,7 +747,7 @@
         <w:tc>
           <w:tcPr>
             <w:cnfStyle w:val="001000000000" w:firstRow="0" w:lastRow="0" w:firstColumn="1" w:lastColumn="0" w:oddVBand="0" w:evenVBand="0" w:oddHBand="0" w:evenHBand="0" w:firstRowFirstColumn="0" w:firstRowLastColumn="0" w:lastRowFirstColumn="0" w:lastRowLastColumn="0"/>
-            <w:tcW w:w="1209" w:type="dxa"/>
+            <w:tcW w:w="613" w:type="dxa"/>
           </w:tcPr>
           <w:p>
             <w:pPr>
@@ -779,7 +769,7 @@
         </w:tc>
         <w:tc>
           <w:tcPr>
-            <w:tcW w:w="4969" w:type="dxa"/>
+            <w:tcW w:w="3855" w:type="dxa"/>
             <w:vAlign w:val="center"/>
           </w:tcPr>
           <w:p>
@@ -803,7 +793,22 @@
         </w:tc>
         <w:tc>
           <w:tcPr>
-            <w:tcW w:w="2816" w:type="dxa"/>
+            <w:tcW w:w="1760" w:type="dxa"/>
+          </w:tcPr>
+          <w:p>
+            <w:pPr>
+              <w:cnfStyle w:val="000000000000" w:firstRow="0" w:lastRow="0" w:firstColumn="0" w:lastColumn="0" w:oddVBand="0" w:evenVBand="0" w:oddHBand="0" w:evenHBand="0" w:firstRowFirstColumn="0" w:firstRowLastColumn="0" w:lastRowFirstColumn="0" w:lastRowLastColumn="0"/>
+              <w:rPr>
+                <w:rFonts w:ascii="Arial" w:hAnsi="Arial" w:cs="Arial"/>
+                <w:sz w:val="24"/>
+                <w:szCs w:val="24"/>
+              </w:rPr>
+            </w:pPr>
+          </w:p>
+        </w:tc>
+        <w:tc>
+          <w:tcPr>
+            <w:tcW w:w="2726" w:type="dxa"/>
           </w:tcPr>
           <w:p>
             <w:pPr>
@@ -824,7 +829,7 @@
         <w:tc>
           <w:tcPr>
             <w:cnfStyle w:val="001000000000" w:firstRow="0" w:lastRow="0" w:firstColumn="1" w:lastColumn="0" w:oddVBand="0" w:evenVBand="0" w:oddHBand="0" w:evenHBand="0" w:firstRowFirstColumn="0" w:firstRowLastColumn="0" w:lastRowFirstColumn="0" w:lastRowLastColumn="0"/>
-            <w:tcW w:w="1209" w:type="dxa"/>
+            <w:tcW w:w="613" w:type="dxa"/>
           </w:tcPr>
           <w:p>
             <w:pPr>
@@ -846,7 +851,7 @@
         </w:tc>
         <w:tc>
           <w:tcPr>
-            <w:tcW w:w="4969" w:type="dxa"/>
+            <w:tcW w:w="3855" w:type="dxa"/>
             <w:vAlign w:val="center"/>
           </w:tcPr>
           <w:p>
@@ -864,69 +869,28 @@
                 <w:sz w:val="24"/>
                 <w:szCs w:val="24"/>
               </w:rPr>
-              <w:t>El diseño general</w:t>
-            </w:r>
-            <w:r>
-              <w:rPr>
-                <w:rFonts w:ascii="Arial" w:hAnsi="Arial" w:cs="Arial"/>
-                <w:sz w:val="24"/>
-                <w:szCs w:val="24"/>
-              </w:rPr>
-              <w:t>,</w:t>
-            </w:r>
-            <w:r>
-              <w:rPr>
-                <w:rFonts w:ascii="Arial" w:hAnsi="Arial" w:cs="Arial"/>
-                <w:sz w:val="24"/>
-                <w:szCs w:val="24"/>
-              </w:rPr>
-              <w:t xml:space="preserve"> en los diagramas de clases, </w:t>
-            </w:r>
-            <w:r>
-              <w:rPr>
-                <w:rFonts w:ascii="Arial" w:hAnsi="Arial" w:cs="Arial"/>
-                <w:sz w:val="24"/>
-                <w:szCs w:val="24"/>
-              </w:rPr>
-              <w:t xml:space="preserve">se </w:t>
-            </w:r>
-            <w:r>
-              <w:rPr>
-                <w:rFonts w:ascii="Arial" w:hAnsi="Arial" w:cs="Arial"/>
-                <w:sz w:val="24"/>
-                <w:szCs w:val="24"/>
-              </w:rPr>
-              <w:t>cuenta con todas las clases necesarias para ambos sistemas</w:t>
-            </w:r>
-            <w:r>
-              <w:rPr>
-                <w:rFonts w:ascii="Arial" w:hAnsi="Arial" w:cs="Arial"/>
-                <w:sz w:val="24"/>
-                <w:szCs w:val="24"/>
-              </w:rPr>
-              <w:t xml:space="preserve"> para realizar el funcionamiento</w:t>
-            </w:r>
-            <w:r>
-              <w:rPr>
-                <w:rFonts w:ascii="Arial" w:hAnsi="Arial" w:cs="Arial"/>
-                <w:sz w:val="24"/>
-                <w:szCs w:val="24"/>
-              </w:rPr>
-              <w:t xml:space="preserve"> adecuado</w:t>
-            </w:r>
-            <w:r>
-              <w:rPr>
-                <w:rFonts w:ascii="Arial" w:hAnsi="Arial" w:cs="Arial"/>
-                <w:sz w:val="24"/>
-                <w:szCs w:val="24"/>
-              </w:rPr>
-              <w:t>.</w:t>
-            </w:r>
-          </w:p>
-        </w:tc>
-        <w:tc>
-          <w:tcPr>
-            <w:tcW w:w="2816" w:type="dxa"/>
+              <w:t>El diseño general, en los diagramas de clases, se cuenta con todas las clases necesarias para ambos sistemas para realizar el funcionamiento adecuado.</w:t>
+            </w:r>
+          </w:p>
+        </w:tc>
+        <w:tc>
+          <w:tcPr>
+            <w:tcW w:w="1760" w:type="dxa"/>
+          </w:tcPr>
+          <w:p>
+            <w:pPr>
+              <w:cnfStyle w:val="000000100000" w:firstRow="0" w:lastRow="0" w:firstColumn="0" w:lastColumn="0" w:oddVBand="0" w:evenVBand="0" w:oddHBand="1" w:evenHBand="0" w:firstRowFirstColumn="0" w:firstRowLastColumn="0" w:lastRowFirstColumn="0" w:lastRowLastColumn="0"/>
+              <w:rPr>
+                <w:rFonts w:ascii="Arial" w:hAnsi="Arial" w:cs="Arial"/>
+                <w:sz w:val="24"/>
+                <w:szCs w:val="24"/>
+              </w:rPr>
+            </w:pPr>
+          </w:p>
+        </w:tc>
+        <w:tc>
+          <w:tcPr>
+            <w:tcW w:w="2726" w:type="dxa"/>
           </w:tcPr>
           <w:p>
             <w:pPr>
@@ -944,7 +908,7 @@
         <w:tc>
           <w:tcPr>
             <w:cnfStyle w:val="001000000000" w:firstRow="0" w:lastRow="0" w:firstColumn="1" w:lastColumn="0" w:oddVBand="0" w:evenVBand="0" w:oddHBand="0" w:evenHBand="0" w:firstRowFirstColumn="0" w:firstRowLastColumn="0" w:lastRowFirstColumn="0" w:lastRowLastColumn="0"/>
-            <w:tcW w:w="1209" w:type="dxa"/>
+            <w:tcW w:w="613" w:type="dxa"/>
           </w:tcPr>
           <w:p>
             <w:pPr>
@@ -966,7 +930,7 @@
         </w:tc>
         <w:tc>
           <w:tcPr>
-            <w:tcW w:w="4969" w:type="dxa"/>
+            <w:tcW w:w="3855" w:type="dxa"/>
             <w:vAlign w:val="center"/>
           </w:tcPr>
           <w:p>
@@ -984,37 +948,37 @@
                 <w:sz w:val="24"/>
                 <w:szCs w:val="24"/>
               </w:rPr>
-              <w:t>L</w:t>
-            </w:r>
-            <w:r>
-              <w:rPr>
-                <w:rFonts w:ascii="Arial" w:hAnsi="Arial" w:cs="Arial"/>
-                <w:sz w:val="24"/>
-                <w:szCs w:val="24"/>
-              </w:rPr>
-              <w:t>as clases</w:t>
-            </w:r>
-            <w:r>
-              <w:rPr>
-                <w:rFonts w:ascii="Arial" w:hAnsi="Arial" w:cs="Arial"/>
-                <w:sz w:val="24"/>
-                <w:szCs w:val="24"/>
-              </w:rPr>
-              <w:t xml:space="preserve"> de los diagramas de clases, </w:t>
-            </w:r>
-            <w:r>
-              <w:rPr>
-                <w:rFonts w:ascii="Arial" w:hAnsi="Arial" w:cs="Arial"/>
-                <w:sz w:val="24"/>
-                <w:szCs w:val="24"/>
-              </w:rPr>
-              <w:t xml:space="preserve"> cuentan con los atributos y métodos necesarios para realizar su función correctamente.</w:t>
-            </w:r>
-          </w:p>
-        </w:tc>
-        <w:tc>
-          <w:tcPr>
-            <w:tcW w:w="2816" w:type="dxa"/>
+              <w:t xml:space="preserve">Las clases de los diagramas de clases,  cuentan con los atributos y métodos necesarios para </w:t>
+            </w:r>
+            <w:r>
+              <w:rPr>
+                <w:rFonts w:ascii="Arial" w:hAnsi="Arial" w:cs="Arial"/>
+                <w:sz w:val="24"/>
+                <w:szCs w:val="24"/>
+              </w:rPr>
+              <w:lastRenderedPageBreak/>
+              <w:t>realizar su función correctamente.</w:t>
+            </w:r>
+          </w:p>
+        </w:tc>
+        <w:tc>
+          <w:tcPr>
+            <w:tcW w:w="1760" w:type="dxa"/>
+          </w:tcPr>
+          <w:p>
+            <w:pPr>
+              <w:cnfStyle w:val="000000000000" w:firstRow="0" w:lastRow="0" w:firstColumn="0" w:lastColumn="0" w:oddVBand="0" w:evenVBand="0" w:oddHBand="0" w:evenHBand="0" w:firstRowFirstColumn="0" w:firstRowLastColumn="0" w:lastRowFirstColumn="0" w:lastRowLastColumn="0"/>
+              <w:rPr>
+                <w:rFonts w:ascii="Arial" w:hAnsi="Arial" w:cs="Arial"/>
+                <w:sz w:val="24"/>
+                <w:szCs w:val="24"/>
+              </w:rPr>
+            </w:pPr>
+          </w:p>
+        </w:tc>
+        <w:tc>
+          <w:tcPr>
+            <w:tcW w:w="2726" w:type="dxa"/>
           </w:tcPr>
           <w:p>
             <w:pPr>
@@ -1035,7 +999,7 @@
         <w:tc>
           <w:tcPr>
             <w:cnfStyle w:val="001000000000" w:firstRow="0" w:lastRow="0" w:firstColumn="1" w:lastColumn="0" w:oddVBand="0" w:evenVBand="0" w:oddHBand="0" w:evenHBand="0" w:firstRowFirstColumn="0" w:firstRowLastColumn="0" w:lastRowFirstColumn="0" w:lastRowLastColumn="0"/>
-            <w:tcW w:w="1209" w:type="dxa"/>
+            <w:tcW w:w="613" w:type="dxa"/>
           </w:tcPr>
           <w:p>
             <w:pPr>
@@ -1057,7 +1021,7 @@
         </w:tc>
         <w:tc>
           <w:tcPr>
-            <w:tcW w:w="4969" w:type="dxa"/>
+            <w:tcW w:w="3855" w:type="dxa"/>
             <w:vAlign w:val="center"/>
           </w:tcPr>
           <w:p>
@@ -1075,53 +1039,28 @@
                 <w:sz w:val="24"/>
                 <w:szCs w:val="24"/>
               </w:rPr>
-              <w:t>El diseño general</w:t>
-            </w:r>
-            <w:r>
-              <w:rPr>
-                <w:rFonts w:ascii="Arial" w:hAnsi="Arial" w:cs="Arial"/>
-                <w:sz w:val="24"/>
-                <w:szCs w:val="24"/>
-              </w:rPr>
-              <w:t xml:space="preserve">, en los diagramas de secuencia, se cuenta con todos los </w:t>
-            </w:r>
-            <w:r>
-              <w:rPr>
-                <w:rFonts w:ascii="Arial" w:hAnsi="Arial" w:cs="Arial"/>
-                <w:sz w:val="24"/>
-                <w:szCs w:val="24"/>
-              </w:rPr>
-              <w:t>objetos</w:t>
-            </w:r>
-            <w:r>
-              <w:rPr>
-                <w:rFonts w:ascii="Arial" w:hAnsi="Arial" w:cs="Arial"/>
-                <w:sz w:val="24"/>
-                <w:szCs w:val="24"/>
-              </w:rPr>
-              <w:t xml:space="preserve"> y acciones que debe de seguir dichas aplicaciones del sistema</w:t>
-            </w:r>
-            <w:r>
-              <w:rPr>
-                <w:rFonts w:ascii="Arial" w:hAnsi="Arial" w:cs="Arial"/>
-                <w:sz w:val="24"/>
-                <w:szCs w:val="24"/>
-              </w:rPr>
-              <w:t xml:space="preserve"> para llegar a su propósito</w:t>
-            </w:r>
-            <w:r>
-              <w:rPr>
-                <w:rFonts w:ascii="Arial" w:hAnsi="Arial" w:cs="Arial"/>
-                <w:sz w:val="24"/>
-                <w:szCs w:val="24"/>
-              </w:rPr>
-              <w:t>.</w:t>
-            </w:r>
-          </w:p>
-        </w:tc>
-        <w:tc>
-          <w:tcPr>
-            <w:tcW w:w="2816" w:type="dxa"/>
+              <w:t>El diseño general, en los diagramas de secuencia, se cuenta con todos los objetos y acciones que debe de seguir dichas aplicaciones del sistema para llegar a su propósito.</w:t>
+            </w:r>
+          </w:p>
+        </w:tc>
+        <w:tc>
+          <w:tcPr>
+            <w:tcW w:w="1760" w:type="dxa"/>
+          </w:tcPr>
+          <w:p>
+            <w:pPr>
+              <w:cnfStyle w:val="000000100000" w:firstRow="0" w:lastRow="0" w:firstColumn="0" w:lastColumn="0" w:oddVBand="0" w:evenVBand="0" w:oddHBand="1" w:evenHBand="0" w:firstRowFirstColumn="0" w:firstRowLastColumn="0" w:lastRowFirstColumn="0" w:lastRowLastColumn="0"/>
+              <w:rPr>
+                <w:rFonts w:ascii="Arial" w:hAnsi="Arial" w:cs="Arial"/>
+                <w:sz w:val="24"/>
+                <w:szCs w:val="24"/>
+              </w:rPr>
+            </w:pPr>
+          </w:p>
+        </w:tc>
+        <w:tc>
+          <w:tcPr>
+            <w:tcW w:w="2726" w:type="dxa"/>
           </w:tcPr>
           <w:p>
             <w:pPr>
@@ -1139,30 +1078,29 @@
         <w:tc>
           <w:tcPr>
             <w:cnfStyle w:val="001000000000" w:firstRow="0" w:lastRow="0" w:firstColumn="1" w:lastColumn="0" w:oddVBand="0" w:evenVBand="0" w:oddHBand="0" w:evenHBand="0" w:firstRowFirstColumn="0" w:firstRowLastColumn="0" w:lastRowFirstColumn="0" w:lastRowLastColumn="0"/>
-            <w:tcW w:w="1209" w:type="dxa"/>
-          </w:tcPr>
-          <w:p>
-            <w:pPr>
-              <w:rPr>
-                <w:rFonts w:ascii="Arial" w:hAnsi="Arial" w:cs="Arial"/>
-                <w:sz w:val="24"/>
-                <w:szCs w:val="24"/>
-              </w:rPr>
-            </w:pPr>
-            <w:r>
-              <w:rPr>
-                <w:rFonts w:ascii="Arial" w:hAnsi="Arial" w:cs="Arial"/>
-                <w:sz w:val="24"/>
-                <w:szCs w:val="24"/>
-              </w:rPr>
-              <w:lastRenderedPageBreak/>
+            <w:tcW w:w="613" w:type="dxa"/>
+          </w:tcPr>
+          <w:p>
+            <w:pPr>
+              <w:rPr>
+                <w:rFonts w:ascii="Arial" w:hAnsi="Arial" w:cs="Arial"/>
+                <w:sz w:val="24"/>
+                <w:szCs w:val="24"/>
+              </w:rPr>
+            </w:pPr>
+            <w:r>
+              <w:rPr>
+                <w:rFonts w:ascii="Arial" w:hAnsi="Arial" w:cs="Arial"/>
+                <w:sz w:val="24"/>
+                <w:szCs w:val="24"/>
+              </w:rPr>
               <w:t>8</w:t>
             </w:r>
           </w:p>
         </w:tc>
         <w:tc>
           <w:tcPr>
-            <w:tcW w:w="4969" w:type="dxa"/>
+            <w:tcW w:w="3855" w:type="dxa"/>
             <w:vAlign w:val="center"/>
           </w:tcPr>
           <w:p>
@@ -1180,79 +1118,28 @@
                 <w:sz w:val="24"/>
                 <w:szCs w:val="24"/>
               </w:rPr>
-              <w:t xml:space="preserve">Los diagramas de secuencia de ambos </w:t>
-            </w:r>
-            <w:r>
-              <w:rPr>
-                <w:rFonts w:ascii="Arial" w:hAnsi="Arial" w:cs="Arial"/>
-                <w:sz w:val="24"/>
-                <w:szCs w:val="24"/>
-              </w:rPr>
-              <w:t>sistemas, sé</w:t>
-            </w:r>
-            <w:r>
-              <w:rPr>
-                <w:rFonts w:ascii="Arial" w:hAnsi="Arial" w:cs="Arial"/>
-                <w:sz w:val="24"/>
-                <w:szCs w:val="24"/>
-              </w:rPr>
-              <w:t xml:space="preserve"> es correcto el seguimiento </w:t>
-            </w:r>
-            <w:r>
-              <w:rPr>
-                <w:rFonts w:ascii="Arial" w:hAnsi="Arial" w:cs="Arial"/>
-                <w:sz w:val="24"/>
-                <w:szCs w:val="24"/>
-              </w:rPr>
-              <w:t>del</w:t>
-            </w:r>
-            <w:r>
-              <w:rPr>
-                <w:rFonts w:ascii="Arial" w:hAnsi="Arial" w:cs="Arial"/>
-                <w:sz w:val="24"/>
-                <w:szCs w:val="24"/>
-              </w:rPr>
-              <w:t xml:space="preserve"> proceso de interacción</w:t>
-            </w:r>
-            <w:r>
-              <w:rPr>
-                <w:rFonts w:ascii="Arial" w:hAnsi="Arial" w:cs="Arial"/>
-                <w:sz w:val="24"/>
-                <w:szCs w:val="24"/>
-              </w:rPr>
-              <w:t xml:space="preserve"> de las clases y </w:t>
-            </w:r>
-            <w:proofErr w:type="gramStart"/>
-            <w:r>
-              <w:rPr>
-                <w:rFonts w:ascii="Arial" w:hAnsi="Arial" w:cs="Arial"/>
-                <w:sz w:val="24"/>
-                <w:szCs w:val="24"/>
-              </w:rPr>
-              <w:t>acciones</w:t>
-            </w:r>
-            <w:proofErr w:type="gramEnd"/>
-            <w:r>
-              <w:rPr>
-                <w:rFonts w:ascii="Arial" w:hAnsi="Arial" w:cs="Arial"/>
-                <w:sz w:val="24"/>
-                <w:szCs w:val="24"/>
-              </w:rPr>
-              <w:t xml:space="preserve"> que se llevaran a cabo en el sistema</w:t>
-            </w:r>
-            <w:r>
-              <w:rPr>
-                <w:rFonts w:ascii="Arial" w:hAnsi="Arial" w:cs="Arial"/>
-                <w:sz w:val="24"/>
-                <w:szCs w:val="24"/>
-              </w:rPr>
-              <w:t>.</w:t>
-            </w:r>
-          </w:p>
-        </w:tc>
-        <w:tc>
-          <w:tcPr>
-            <w:tcW w:w="2816" w:type="dxa"/>
+              <w:t>Los diagramas de secuencia de ambos sistemas, sé es correcto el seguimiento del proceso de interacción de las clases y acciones que se llevaran a cabo en el sistema.</w:t>
+            </w:r>
+          </w:p>
+        </w:tc>
+        <w:tc>
+          <w:tcPr>
+            <w:tcW w:w="1760" w:type="dxa"/>
+          </w:tcPr>
+          <w:p>
+            <w:pPr>
+              <w:cnfStyle w:val="000000000000" w:firstRow="0" w:lastRow="0" w:firstColumn="0" w:lastColumn="0" w:oddVBand="0" w:evenVBand="0" w:oddHBand="0" w:evenHBand="0" w:firstRowFirstColumn="0" w:firstRowLastColumn="0" w:lastRowFirstColumn="0" w:lastRowLastColumn="0"/>
+              <w:rPr>
+                <w:rFonts w:ascii="Arial" w:hAnsi="Arial" w:cs="Arial"/>
+                <w:sz w:val="24"/>
+                <w:szCs w:val="24"/>
+              </w:rPr>
+            </w:pPr>
+          </w:p>
+        </w:tc>
+        <w:tc>
+          <w:tcPr>
+            <w:tcW w:w="2726" w:type="dxa"/>
           </w:tcPr>
           <w:p>
             <w:pPr>
@@ -1283,91 +1170,6 @@
         </w:rPr>
         <w:tab/>
       </w:r>
-    </w:p>
-    <w:tbl>
-      <w:tblPr>
-        <w:tblStyle w:val="Tabladecuadrcula4-nfasis51"/>
-        <w:tblW w:w="9158" w:type="dxa"/>
-        <w:tblLook w:val="04A0" w:firstRow="1" w:lastRow="0" w:firstColumn="1" w:lastColumn="0" w:noHBand="0" w:noVBand="1"/>
-      </w:tblPr>
-      <w:tblGrid>
-        <w:gridCol w:w="9158"/>
-      </w:tblGrid>
-      <w:tr>
-        <w:trPr>
-          <w:cnfStyle w:val="100000000000" w:firstRow="1" w:lastRow="0" w:firstColumn="0" w:lastColumn="0" w:oddVBand="0" w:evenVBand="0" w:oddHBand="0" w:evenHBand="0" w:firstRowFirstColumn="0" w:firstRowLastColumn="0" w:lastRowFirstColumn="0" w:lastRowLastColumn="0"/>
-          <w:trHeight w:val="370"/>
-        </w:trPr>
-        <w:tc>
-          <w:tcPr>
-            <w:cnfStyle w:val="001000000000" w:firstRow="0" w:lastRow="0" w:firstColumn="1" w:lastColumn="0" w:oddVBand="0" w:evenVBand="0" w:oddHBand="0" w:evenHBand="0" w:firstRowFirstColumn="0" w:firstRowLastColumn="0" w:lastRowFirstColumn="0" w:lastRowLastColumn="0"/>
-            <w:tcW w:w="9078" w:type="dxa"/>
-          </w:tcPr>
-          <w:p>
-            <w:pPr>
-              <w:rPr>
-                <w:rFonts w:ascii="Arial" w:hAnsi="Arial" w:cs="Arial"/>
-                <w:sz w:val="24"/>
-                <w:szCs w:val="24"/>
-              </w:rPr>
-            </w:pPr>
-            <w:r>
-              <w:rPr>
-                <w:rFonts w:ascii="Arial" w:hAnsi="Arial" w:cs="Arial"/>
-                <w:sz w:val="24"/>
-                <w:szCs w:val="24"/>
-              </w:rPr>
-              <w:t xml:space="preserve">Observaciones / Notas de </w:t>
-            </w:r>
-            <w:r>
-              <w:rPr>
-                <w:rFonts w:ascii="Arial" w:hAnsi="Arial" w:cs="Arial"/>
-                <w:sz w:val="24"/>
-                <w:szCs w:val="24"/>
-              </w:rPr>
-              <w:t>Correcciones</w:t>
-            </w:r>
-            <w:r>
-              <w:rPr>
-                <w:rFonts w:ascii="Arial" w:hAnsi="Arial" w:cs="Arial"/>
-                <w:sz w:val="24"/>
-                <w:szCs w:val="24"/>
-              </w:rPr>
-              <w:t xml:space="preserve"> / Recomendaciones</w:t>
-            </w:r>
-          </w:p>
-        </w:tc>
-      </w:tr>
-      <w:tr>
-        <w:trPr>
-          <w:cnfStyle w:val="000000100000" w:firstRow="0" w:lastRow="0" w:firstColumn="0" w:lastColumn="0" w:oddVBand="0" w:evenVBand="0" w:oddHBand="1" w:evenHBand="0" w:firstRowFirstColumn="0" w:firstRowLastColumn="0" w:lastRowFirstColumn="0" w:lastRowLastColumn="0"/>
-          <w:trHeight w:val="5456"/>
-        </w:trPr>
-        <w:tc>
-          <w:tcPr>
-            <w:cnfStyle w:val="001000000000" w:firstRow="0" w:lastRow="0" w:firstColumn="1" w:lastColumn="0" w:oddVBand="0" w:evenVBand="0" w:oddHBand="0" w:evenHBand="0" w:firstRowFirstColumn="0" w:firstRowLastColumn="0" w:lastRowFirstColumn="0" w:lastRowLastColumn="0"/>
-            <w:tcW w:w="9078" w:type="dxa"/>
-          </w:tcPr>
-          <w:p>
-            <w:pPr>
-              <w:rPr>
-                <w:rFonts w:ascii="Arial" w:hAnsi="Arial" w:cs="Arial"/>
-                <w:sz w:val="24"/>
-                <w:szCs w:val="24"/>
-              </w:rPr>
-            </w:pPr>
-          </w:p>
-        </w:tc>
-      </w:tr>
-    </w:tbl>
-    <w:p>
-      <w:pPr>
-        <w:rPr>
-          <w:rFonts w:ascii="Arial" w:hAnsi="Arial" w:cs="Arial"/>
-          <w:sz w:val="24"/>
-          <w:szCs w:val="24"/>
-        </w:rPr>
-      </w:pPr>
     </w:p>
     <w:sectPr>
       <w:headerReference w:type="even" r:id="rId6"/>

</xml_diff>